<commit_message>
Word cambiado, falta los kernels de 2024
</commit_message>
<xml_diff>
--- a/TP3.docx
+++ b/TP3.docx
@@ -57,19 +57,23 @@
         <w:t>David Agudelo</w:t>
       </w:r>
       <w:r>
-        <w:rPr>
-          <w:rFonts w:asciiTheme="minorHAnsi" w:hAnsiTheme="minorHAnsi" w:cstheme="minorHAnsi"/>
-          <w:sz w:val="22"/>
-          <w:szCs w:val="22"/>
-        </w:rPr>
-        <w:br/>
-      </w:r>
-      <w:r>
+        <w:t>.</w:t>
+      </w:r>
+      <w:r>
+        <w:rPr>
+          <w:noProof/>
+        </w:rPr>
+        <w:t xml:space="preserve"> </w:t>
+      </w:r>
+      <w:r>
+        <w:rPr>
+          <w:noProof/>
+        </w:rPr>
         <w:drawing>
-          <wp:inline distT="0" distB="0" distL="0" distR="0" wp14:anchorId="79D0F912" wp14:editId="60F02950">
-            <wp:extent cx="4116744" cy="2409825"/>
+          <wp:inline distT="0" distB="0" distL="0" distR="0" wp14:anchorId="1A8840C7" wp14:editId="7829C8C3">
+            <wp:extent cx="5400040" cy="3074670"/>
             <wp:effectExtent l="0" t="0" r="0" b="0"/>
-            <wp:docPr id="1" name="Imagen 1"/>
+            <wp:docPr id="2" name="Imagen 2"/>
             <wp:cNvGraphicFramePr>
               <a:graphicFrameLocks xmlns:a="http://schemas.openxmlformats.org/drawingml/2006/main" noChangeAspect="1"/>
             </wp:cNvGraphicFramePr>
@@ -89,7 +93,7 @@
                   <pic:spPr>
                     <a:xfrm>
                       <a:off x="0" y="0"/>
-                      <a:ext cx="4135353" cy="2420718"/>
+                      <a:ext cx="5400040" cy="3074670"/>
                     </a:xfrm>
                     <a:prstGeom prst="rect">
                       <a:avLst/>
@@ -173,170 +177,34 @@
         </w:rPr>
       </w:pPr>
       <w:r>
+        <w:t xml:space="preserve">El gráfico compara la distribución de la </w:t>
+      </w:r>
+      <w:r>
+        <w:rPr>
+          <w:rStyle w:val="Textoennegrita"/>
+        </w:rPr>
+        <w:t>edad al cuadrado</w:t>
+      </w:r>
+      <w:r>
+        <w:t xml:space="preserve"> entre 2004 y 2024. En ambos años, la mayor frecuencia se da en valores bajos, lo que indica predominancia de personas jóvenes. Sin embargo, en 2024 hay un leve aumento en los valores más altos, lo que sugiere un envejecimiento relativo de la población en ese período.</w:t>
+      </w:r>
+      <w:r>
+        <w:rPr>
+          <w:noProof/>
+        </w:rPr>
+        <w:t xml:space="preserve"> </w:t>
+      </w:r>
+      <w:r>
         <w:rPr>
           <w:rFonts w:eastAsia="Times New Roman" w:cstheme="minorHAnsi"/>
-          <w:bCs/>
+          <w:noProof/>
           <w:lang w:eastAsia="es-AR"/>
         </w:rPr>
-        <w:t>Se puede ver que tiene una d</w:t>
-      </w:r>
-      <w:r>
-        <w:rPr>
-          <w:rFonts w:eastAsia="Times New Roman" w:cstheme="minorHAnsi"/>
-          <w:bCs/>
-          <w:lang w:eastAsia="es-AR"/>
-        </w:rPr>
-        <w:t>istribución decreciente en ambos años</w:t>
-      </w:r>
-      <w:r>
-        <w:rPr>
-          <w:rFonts w:eastAsia="Times New Roman" w:cstheme="minorHAnsi"/>
-          <w:lang w:eastAsia="es-AR"/>
-        </w:rPr>
-        <w:t>.</w:t>
-      </w:r>
-      <w:r>
-        <w:rPr>
-          <w:rFonts w:eastAsia="Times New Roman" w:cstheme="minorHAnsi"/>
-          <w:lang w:eastAsia="es-AR"/>
-        </w:rPr>
-        <w:t xml:space="preserve"> En ambos años, la mayor parte de los datos está concentrada en los valores bajos de </w:t>
-      </w:r>
-      <w:r>
-        <w:rPr>
-          <w:rFonts w:eastAsia="Times New Roman" w:cstheme="minorHAnsi"/>
-          <w:lang w:eastAsia="es-AR"/>
-        </w:rPr>
-        <w:t>e</w:t>
-      </w:r>
-      <w:r>
-        <w:rPr>
-          <w:rFonts w:eastAsia="Times New Roman" w:cstheme="minorHAnsi"/>
-          <w:lang w:eastAsia="es-AR"/>
-        </w:rPr>
-        <w:t>dad2, lo que sugiere que la mayoría de las personas tienen valores pequeños de esta variable</w:t>
-      </w:r>
-      <w:r>
-        <w:rPr>
-          <w:rFonts w:eastAsia="Times New Roman" w:cstheme="minorHAnsi"/>
-          <w:lang w:eastAsia="es-AR"/>
-        </w:rPr>
-        <w:t>.</w:t>
-      </w:r>
-      <w:r>
-        <w:rPr>
-          <w:rFonts w:eastAsia="Times New Roman" w:cstheme="minorHAnsi"/>
-          <w:lang w:eastAsia="es-AR"/>
-        </w:rPr>
-        <w:br/>
-      </w:r>
-      <w:r>
-        <w:rPr>
-          <w:rFonts w:eastAsia="Times New Roman" w:cstheme="minorHAnsi"/>
-          <w:bCs/>
-          <w:lang w:eastAsia="es-AR"/>
-        </w:rPr>
-        <w:t>Hay d</w:t>
-      </w:r>
-      <w:r>
-        <w:rPr>
-          <w:rFonts w:eastAsia="Times New Roman" w:cstheme="minorHAnsi"/>
-          <w:bCs/>
-          <w:lang w:eastAsia="es-AR"/>
-        </w:rPr>
-        <w:t>iferencias leves entre 2004 y 2024</w:t>
-      </w:r>
-      <w:r>
-        <w:rPr>
-          <w:rFonts w:eastAsia="Times New Roman" w:cstheme="minorHAnsi"/>
-          <w:lang w:eastAsia="es-AR"/>
-        </w:rPr>
-        <w:t>.</w:t>
-      </w:r>
-      <w:r>
-        <w:rPr>
-          <w:rFonts w:eastAsia="Times New Roman" w:cstheme="minorHAnsi"/>
-          <w:lang w:eastAsia="es-AR"/>
-        </w:rPr>
-        <w:t xml:space="preserve"> </w:t>
-      </w:r>
-      <w:r>
-        <w:rPr>
-          <w:rFonts w:eastAsia="Times New Roman" w:cstheme="minorHAnsi"/>
-          <w:lang w:eastAsia="es-AR"/>
-        </w:rPr>
-        <w:t xml:space="preserve">En varios rangos medios de 1000 a 4000 </w:t>
-      </w:r>
-      <w:r>
-        <w:rPr>
-          <w:rFonts w:eastAsia="Times New Roman" w:cstheme="minorHAnsi"/>
-          <w:lang w:eastAsia="es-AR"/>
-        </w:rPr>
-        <w:t xml:space="preserve">se observa que hay </w:t>
-      </w:r>
-      <w:r>
-        <w:rPr>
-          <w:rFonts w:eastAsia="Times New Roman" w:cstheme="minorHAnsi"/>
-          <w:bCs/>
-          <w:lang w:eastAsia="es-AR"/>
-        </w:rPr>
-        <w:t>ligeramente más casos en 2024 que en 2004</w:t>
-      </w:r>
-      <w:r>
-        <w:rPr>
-          <w:rFonts w:eastAsia="Times New Roman" w:cstheme="minorHAnsi"/>
-          <w:lang w:eastAsia="es-AR"/>
-        </w:rPr>
-        <w:t>, lo que podría indicar un pequeño envejecimiento de la población o cambios en la estructura etaria.</w:t>
-      </w:r>
-      <w:r>
-        <w:rPr>
-          <w:rFonts w:eastAsia="Times New Roman" w:cstheme="minorHAnsi"/>
-          <w:lang w:eastAsia="es-AR"/>
-        </w:rPr>
-        <w:t xml:space="preserve"> Y por otro lado se puede ver también que </w:t>
-      </w:r>
-      <w:r>
-        <w:rPr>
-          <w:rFonts w:eastAsia="Times New Roman" w:cstheme="minorHAnsi"/>
-          <w:lang w:eastAsia="es-AR"/>
-        </w:rPr>
-        <w:t xml:space="preserve">la estructura poblacional no cambió drásticamente, aunque sí se aprecian </w:t>
-      </w:r>
-      <w:r>
-        <w:rPr>
-          <w:rFonts w:eastAsia="Times New Roman" w:cstheme="minorHAnsi"/>
-          <w:bCs/>
-          <w:lang w:eastAsia="es-AR"/>
-        </w:rPr>
-        <w:t>algunos desplazamientos</w:t>
-      </w:r>
-      <w:r>
-        <w:rPr>
-          <w:rFonts w:eastAsia="Times New Roman" w:cstheme="minorHAnsi"/>
-          <w:lang w:eastAsia="es-AR"/>
-        </w:rPr>
-        <w:t xml:space="preserve"> en ciertas edades.</w:t>
-      </w:r>
-    </w:p>
-    <w:p>
-      <w:pPr>
-        <w:spacing w:before="100" w:beforeAutospacing="1" w:after="100" w:afterAutospacing="1" w:line="240" w:lineRule="auto"/>
-        <w:rPr>
-          <w:rFonts w:eastAsia="Times New Roman" w:cstheme="minorHAnsi"/>
-          <w:lang w:eastAsia="es-AR"/>
-        </w:rPr>
-      </w:pPr>
-      <w:r>
-        <w:rPr>
-          <w:rFonts w:eastAsia="Times New Roman" w:cstheme="minorHAnsi"/>
-          <w:lang w:eastAsia="es-AR"/>
-        </w:rPr>
         <w:drawing>
-          <wp:inline distT="0" distB="0" distL="0" distR="0" wp14:anchorId="1964DC10" wp14:editId="53994E90">
-            <wp:extent cx="5400040" cy="3021965"/>
-            <wp:effectExtent l="0" t="0" r="0" b="6985"/>
-            <wp:docPr id="8" name="Imagen 8"/>
+          <wp:inline distT="0" distB="0" distL="0" distR="0" wp14:anchorId="7607E310" wp14:editId="279ED154">
+            <wp:extent cx="5400040" cy="3220720"/>
+            <wp:effectExtent l="0" t="0" r="0" b="0"/>
+            <wp:docPr id="1" name="Imagen 1"/>
             <wp:cNvGraphicFramePr>
               <a:graphicFrameLocks xmlns:a="http://schemas.openxmlformats.org/drawingml/2006/main" noChangeAspect="1"/>
             </wp:cNvGraphicFramePr>
@@ -356,7 +224,7 @@
                   <pic:spPr>
                     <a:xfrm>
                       <a:off x="0" y="0"/>
-                      <a:ext cx="5400040" cy="3021965"/>
+                      <a:ext cx="5400040" cy="3220720"/>
                     </a:xfrm>
                     <a:prstGeom prst="rect">
                       <a:avLst/>
@@ -370,25 +238,32 @@
       </w:r>
     </w:p>
     <w:p>
-      <w:pPr>
-        <w:spacing w:before="100" w:beforeAutospacing="1" w:after="100" w:afterAutospacing="1" w:line="240" w:lineRule="auto"/>
-        <w:rPr>
-          <w:rFonts w:eastAsia="Times New Roman" w:cstheme="minorHAnsi"/>
-          <w:lang w:eastAsia="es-AR"/>
-        </w:rPr>
-      </w:pPr>
-      <w:r>
-        <w:t xml:space="preserve">El gráfico muestra que en ambos años la mayoría de la población se concentra en edades jóvenes. En 2024 hay una mayor proporción de personas en edades medias y mayores </w:t>
+      <w:r>
+        <w:t xml:space="preserve">El gráfico muestra la distribución de la </w:t>
+      </w:r>
+      <w:r>
+        <w:rPr>
+          <w:rStyle w:val="Textoennegrita"/>
+        </w:rPr>
+        <w:t>edad</w:t>
+      </w:r>
+      <w:r>
+        <w:t xml:space="preserve"> entre 2004 y 2024. En 2004 predominan los grupos más jóvenes, especialmente menores de 30 años. En 2024 se observa una mayor </w:t>
       </w:r>
       <w:r>
         <w:lastRenderedPageBreak/>
-        <w:t>respecto a 2004, lo que sugiere un leve envejecimiento poblacional.</w:t>
-      </w:r>
-      <w:r>
-        <w:t xml:space="preserve"> Estas edades son más claras ya que se están usando las reales y no las que fueron elevadas al cuadrado</w:t>
-      </w:r>
-    </w:p>
-    <w:p>
+        <w:t xml:space="preserve">frecuencia relativa en edades medias y altas (de 40 años aproximadamente), lo que indica un </w:t>
+      </w:r>
+      <w:r>
+        <w:rPr>
+          <w:rStyle w:val="Textoennegrita"/>
+          <w:b w:val="0"/>
+        </w:rPr>
+        <w:t>envejecimiento de la población</w:t>
+      </w:r>
+      <w:r>
+        <w:t xml:space="preserve"> en el período analizado.</w:t>
+      </w:r>
       <w:r>
         <w:br w:type="page"/>
       </w:r>
@@ -396,27 +271,22 @@
     <w:p>
       <w:pPr>
         <w:spacing w:beforeAutospacing="1" w:after="100" w:afterAutospacing="1" w:line="240" w:lineRule="auto"/>
+      </w:pPr>
+      <w:r>
         <w:rPr>
           <w:rFonts w:ascii="Times New Roman" w:eastAsia="Times New Roman" w:hAnsi="Times New Roman" w:cs="Times New Roman"/>
+          <w:b/>
+          <w:noProof/>
           <w:sz w:val="24"/>
           <w:szCs w:val="24"/>
           <w:lang w:eastAsia="es-AR"/>
         </w:rPr>
-      </w:pPr>
-      <w:r>
-        <w:rPr>
-          <w:rFonts w:ascii="Times New Roman" w:eastAsia="Times New Roman" w:hAnsi="Times New Roman" w:cs="Times New Roman"/>
-          <w:b/>
-          <w:sz w:val="24"/>
-          <w:szCs w:val="24"/>
-          <w:lang w:eastAsia="es-AR"/>
-        </w:rPr>
         <w:lastRenderedPageBreak/>
         <w:drawing>
-          <wp:inline distT="0" distB="0" distL="0" distR="0" wp14:anchorId="3828C54B" wp14:editId="6249A151">
-            <wp:extent cx="4192445" cy="2495550"/>
+          <wp:inline distT="0" distB="0" distL="0" distR="0" wp14:anchorId="12D14861" wp14:editId="01D261F2">
+            <wp:extent cx="5400040" cy="3204210"/>
             <wp:effectExtent l="0" t="0" r="0" b="0"/>
-            <wp:docPr id="3" name="Imagen 3"/>
+            <wp:docPr id="4" name="Imagen 4"/>
             <wp:cNvGraphicFramePr>
               <a:graphicFrameLocks xmlns:a="http://schemas.openxmlformats.org/drawingml/2006/main" noChangeAspect="1"/>
             </wp:cNvGraphicFramePr>
@@ -436,7 +306,7 @@
                   <pic:spPr>
                     <a:xfrm>
                       <a:off x="0" y="0"/>
-                      <a:ext cx="4205169" cy="2503124"/>
+                      <a:ext cx="5400040" cy="3204210"/>
                     </a:xfrm>
                     <a:prstGeom prst="rect">
                       <a:avLst/>
@@ -459,29 +329,81 @@
         <w:br/>
       </w:r>
       <w:r>
-        <w:rPr>
-          <w:rFonts w:ascii="Times New Roman" w:eastAsia="Times New Roman" w:hAnsi="Times New Roman" w:cs="Times New Roman"/>
-          <w:sz w:val="24"/>
-          <w:szCs w:val="24"/>
+        <w:t xml:space="preserve">La mayor densidad de desocupados se concentra en edades </w:t>
+      </w:r>
+      <w:r>
+        <w:rPr>
+          <w:rStyle w:val="Textoennegrita"/>
+          <w:b w:val="0"/>
+        </w:rPr>
+        <w:t>jóvenes de alrededor de 20 años</w:t>
+      </w:r>
+      <w:r>
+        <w:rPr>
+          <w:b/>
+        </w:rPr>
+        <w:t>,</w:t>
+      </w:r>
+      <w:r>
+        <w:t xml:space="preserve"> mientras que los ocupado</w:t>
+      </w:r>
+      <w:r>
+        <w:t>s presentan una distribución</w:t>
+      </w:r>
+      <w:r>
+        <w:rPr>
+          <w:rStyle w:val="Textoennegrita"/>
+          <w:b w:val="0"/>
+        </w:rPr>
+        <w:t xml:space="preserve"> que abarca más edades</w:t>
+      </w:r>
+      <w:r>
+        <w:t xml:space="preserve">, con mayor densidad entre los </w:t>
+      </w:r>
+      <w:r>
+        <w:rPr>
+          <w:rStyle w:val="Textoennegrita"/>
+          <w:b w:val="0"/>
+        </w:rPr>
+        <w:t>22</w:t>
+      </w:r>
+      <w:r>
+        <w:rPr>
+          <w:rStyle w:val="Textoennegrita"/>
+          <w:b w:val="0"/>
+        </w:rPr>
+        <w:t xml:space="preserve"> y 60 años</w:t>
+      </w:r>
+      <w:r>
+        <w:rPr>
+          <w:rStyle w:val="Textoennegrita"/>
+          <w:b w:val="0"/>
+        </w:rPr>
+        <w:t xml:space="preserve"> aproximadamente</w:t>
+      </w:r>
+      <w:r>
+        <w:t xml:space="preserve">. Esto </w:t>
+      </w:r>
+      <w:r>
+        <w:t>podría tratarse de un indicador de</w:t>
+      </w:r>
+      <w:r>
+        <w:t xml:space="preserve"> que el desempleo afecta principalmente a personas jóvenes. </w:t>
+      </w:r>
+      <w:r>
+        <w:br/>
+      </w:r>
+      <w:r>
+        <w:br/>
+      </w:r>
+      <w:r>
+        <w:rPr>
+          <w:noProof/>
           <w:lang w:eastAsia="es-AR"/>
         </w:rPr>
-        <w:br/>
-      </w:r>
-      <w:r>
-        <w:rPr>
-          <w:rFonts w:eastAsia="Times New Roman" w:cstheme="minorHAnsi"/>
-          <w:szCs w:val="24"/>
-          <w:lang w:eastAsia="es-AR"/>
-        </w:rPr>
-        <w:t>La distribución muestra que los desocupados (línea roja) se concentran principalmente entre los 20 y 25 años, mientras que los ocupados (línea azul) están más distribuidos en edades mayores.</w:t>
-      </w:r>
-    </w:p>
-    <w:p/>
-    <w:p>
-      <w:r>
         <w:drawing>
-          <wp:inline distT="0" distB="0" distL="0" distR="0" wp14:anchorId="18574571" wp14:editId="62C8784C">
-            <wp:extent cx="3943900" cy="3296110"/>
+          <wp:inline distT="0" distB="0" distL="0" distR="0" wp14:anchorId="7F0436EF" wp14:editId="5FBC6D9B">
+            <wp:extent cx="3657600" cy="3056835"/>
             <wp:effectExtent l="0" t="0" r="0" b="0"/>
             <wp:docPr id="6" name="Imagen 6"/>
             <wp:cNvGraphicFramePr>
@@ -503,7 +425,7 @@
                   <pic:spPr>
                     <a:xfrm>
                       <a:off x="0" y="0"/>
-                      <a:ext cx="3943900" cy="3296110"/>
+                      <a:ext cx="3673942" cy="3070493"/>
                     </a:xfrm>
                     <a:prstGeom prst="rect">
                       <a:avLst/>
@@ -519,9 +441,6 @@
         <w:br/>
       </w:r>
       <w:r>
-        <w:br/>
-      </w:r>
-      <w:r>
         <w:rPr>
           <w:b/>
         </w:rPr>
@@ -532,33 +451,22 @@
       </w:r>
       <w:r>
         <w:br/>
-      </w:r>
-      <w:r>
-        <w:t>Muestra que la mayoría de los ocupados gana entre 100 y 400 pesos semanales (ajustados a</w:t>
-      </w:r>
-      <w:r>
-        <w:t xml:space="preserve"> pesos de</w:t>
-      </w:r>
-      <w:r>
-        <w:t xml:space="preserve"> 2024), con una alta frecuencia en los tramos</w:t>
-      </w:r>
-      <w:r>
-        <w:t xml:space="preserve"> más</w:t>
-      </w:r>
-      <w:r>
-        <w:t xml:space="preserve"> bajos.</w:t>
-      </w:r>
-      <w:r>
-        <w:br/>
-      </w:r>
-      <w:r>
-        <w:br/>
-      </w:r>
-      <w:bookmarkStart w:id="0" w:name="_GoBack"/>
-      <w:r>
+        <w:t>Muestra que la mayoría de los ocupados gana entre 100 y 400 pesos semanales (ajustados a pesos de 2024), con una alta frecuencia en los tramos más bajos.</w:t>
+      </w:r>
+      <w:r>
+        <w:br/>
+      </w:r>
+      <w:r>
+        <w:br/>
+      </w:r>
+      <w:r>
+        <w:rPr>
+          <w:noProof/>
+          <w:lang w:eastAsia="es-AR"/>
+        </w:rPr>
         <w:lastRenderedPageBreak/>
         <w:drawing>
-          <wp:inline distT="0" distB="0" distL="0" distR="0" wp14:anchorId="102DB527" wp14:editId="4ACEB53F">
+          <wp:inline distT="0" distB="0" distL="0" distR="0" wp14:anchorId="5AC5AAC0" wp14:editId="6C34609D">
             <wp:extent cx="3972479" cy="3296110"/>
             <wp:effectExtent l="0" t="0" r="9525" b="0"/>
             <wp:docPr id="7" name="Imagen 7"/>
@@ -593,7 +501,6 @@
           </wp:inline>
         </w:drawing>
       </w:r>
-      <w:bookmarkEnd w:id="0"/>
       <w:r>
         <w:br/>
       </w:r>
@@ -608,36 +515,27 @@
       </w:r>
       <w:r>
         <w:br/>
-      </w:r>
-      <w:r>
-        <w:t>Refuerza la concentración en salarios bajos y revela una distribución as</w:t>
-      </w:r>
-      <w:r>
-        <w:t>imétrica con larga cola derecha. Este histograma nos está</w:t>
-      </w:r>
-      <w:r>
-        <w:t xml:space="preserve"> indicando</w:t>
-      </w:r>
-      <w:r>
-        <w:t xml:space="preserve"> que hay</w:t>
-      </w:r>
-      <w:r>
-        <w:t xml:space="preserve"> pocos casos con ingresos altos.</w:t>
-      </w:r>
-      <w:r>
-        <w:br/>
-      </w:r>
-      <w:r>
-        <w:br/>
-      </w:r>
-      <w:r>
-        <w:br/>
+        <w:t>Refuerza la concentración en salarios bajos y revela una distribución asimétrica con larga cola derecha. Este histograma nos está indicando que hay pocos casos con ingresos altos.</w:t>
+      </w:r>
+      <w:r>
+        <w:br/>
+      </w:r>
+      <w:r>
+        <w:br/>
+      </w:r>
+      <w:r>
+        <w:br/>
+      </w:r>
+    </w:p>
+    <w:p>
+      <w:r>
+        <w:br w:type="page"/>
       </w:r>
     </w:p>
     <w:tbl>
       <w:tblPr>
         <w:tblStyle w:val="Tablaconcuadrcula"/>
-        <w:tblpPr w:leftFromText="141" w:rightFromText="141" w:vertAnchor="page" w:horzAnchor="margin" w:tblpY="8521"/>
+        <w:tblpPr w:leftFromText="141" w:rightFromText="141" w:vertAnchor="page" w:horzAnchor="margin" w:tblpXSpec="center" w:tblpY="3411"/>
         <w:tblW w:w="0" w:type="auto"/>
         <w:tblLook w:val="04A0" w:firstRow="1" w:lastRow="0" w:firstColumn="1" w:lastColumn="0" w:noHBand="0" w:noVBand="1"/>
       </w:tblPr>
@@ -747,7 +645,7 @@
                 <w:szCs w:val="20"/>
                 <w:lang w:eastAsia="es-AR"/>
               </w:rPr>
-              <w:t>45289</w:t>
+              <w:t>7647</w:t>
             </w:r>
           </w:p>
           <w:p/>
@@ -769,7 +667,7 @@
               <w:rPr>
                 <w:rFonts w:ascii="Consolas" w:hAnsi="Consolas"/>
               </w:rPr>
-              <w:t>46050</w:t>
+              <w:t>7051</w:t>
             </w:r>
           </w:p>
           <w:p/>
@@ -791,7 +689,7 @@
               <w:rPr>
                 <w:rFonts w:ascii="Consolas" w:hAnsi="Consolas"/>
               </w:rPr>
-              <w:t>91339</w:t>
+              <w:t>14698</w:t>
             </w:r>
           </w:p>
           <w:p/>
@@ -836,7 +734,7 @@
               <w:rPr>
                 <w:rFonts w:ascii="Consolas" w:hAnsi="Consolas"/>
               </w:rPr>
-              <w:t>35</w:t>
+              <w:t>10</w:t>
             </w:r>
           </w:p>
           <w:p/>
@@ -858,7 +756,7 @@
               <w:rPr>
                 <w:rFonts w:ascii="Consolas" w:hAnsi="Consolas"/>
               </w:rPr>
-              <w:t>81</w:t>
+              <w:t>41</w:t>
             </w:r>
           </w:p>
           <w:p/>
@@ -869,7 +767,7 @@
           </w:tcPr>
           <w:p>
             <w:r>
-              <w:t>116</w:t>
+              <w:t>51</w:t>
             </w:r>
           </w:p>
         </w:tc>
@@ -905,7 +803,7 @@
               <w:rPr>
                 <w:rFonts w:ascii="Consolas" w:hAnsi="Consolas"/>
               </w:rPr>
-              <w:t>17022</w:t>
+              <w:t>3079</w:t>
             </w:r>
           </w:p>
           <w:p/>
@@ -927,7 +825,7 @@
               <w:rPr>
                 <w:rFonts w:ascii="Consolas" w:hAnsi="Consolas"/>
               </w:rPr>
-              <w:t>20325</w:t>
+              <w:t>3224</w:t>
             </w:r>
           </w:p>
           <w:p/>
@@ -949,7 +847,7 @@
               <w:rPr>
                 <w:rFonts w:ascii="Consolas" w:hAnsi="Consolas"/>
               </w:rPr>
-              <w:t>37347</w:t>
+              <w:t>6303</w:t>
             </w:r>
           </w:p>
           <w:p/>
@@ -986,7 +884,7 @@
               <w:rPr>
                 <w:rFonts w:ascii="Consolas" w:hAnsi="Consolas"/>
               </w:rPr>
-              <w:t>2717</w:t>
+              <w:t>528</w:t>
             </w:r>
           </w:p>
           <w:p/>
@@ -1008,7 +906,7 @@
               <w:rPr>
                 <w:rFonts w:ascii="Consolas" w:hAnsi="Consolas"/>
               </w:rPr>
-              <w:t>1362</w:t>
+              <w:t>311</w:t>
             </w:r>
           </w:p>
           <w:p/>
@@ -1030,10 +928,16 @@
               <w:rPr>
                 <w:rFonts w:ascii="Consolas" w:hAnsi="Consolas"/>
               </w:rPr>
-              <w:t>4079</w:t>
-            </w:r>
-          </w:p>
-          <w:p/>
+              <w:t>839</w:t>
+            </w:r>
+          </w:p>
+          <w:p>
+            <w:pPr>
+              <w:pStyle w:val="HTMLconformatoprevio"/>
+              <w:shd w:val="clear" w:color="auto" w:fill="FFFFFF"/>
+              <w:wordWrap w:val="0"/>
+            </w:pPr>
+          </w:p>
         </w:tc>
       </w:tr>
       <w:tr>
@@ -1067,7 +971,7 @@
               <w:rPr>
                 <w:rFonts w:ascii="Consolas" w:hAnsi="Consolas"/>
               </w:rPr>
-              <w:t>1362</w:t>
+              <w:t>311</w:t>
             </w:r>
           </w:p>
           <w:p/>
@@ -1089,7 +993,7 @@
               <w:rPr>
                 <w:rFonts w:ascii="Consolas" w:hAnsi="Consolas"/>
               </w:rPr>
-              <w:t>1176</w:t>
+              <w:t>232</w:t>
             </w:r>
           </w:p>
           <w:p/>
@@ -1111,14 +1015,33 @@
               <w:rPr>
                 <w:rFonts w:ascii="Consolas" w:hAnsi="Consolas"/>
               </w:rPr>
-              <w:t>2538</w:t>
-            </w:r>
-          </w:p>
-          <w:p/>
+              <w:t>543</w:t>
+            </w:r>
+          </w:p>
+          <w:p>
+            <w:pPr>
+              <w:pStyle w:val="HTMLconformatoprevio"/>
+              <w:shd w:val="clear" w:color="auto" w:fill="FFFFFF"/>
+              <w:wordWrap w:val="0"/>
+            </w:pPr>
+          </w:p>
         </w:tc>
       </w:tr>
     </w:tbl>
     <w:p>
+      <w:r>
+        <w:br/>
+      </w:r>
+      <w:r>
+        <w:br/>
+      </w:r>
+      <w:r>
+        <w:br/>
+      </w:r>
+    </w:p>
+    <w:p>
+      <w:bookmarkStart w:id="0" w:name="_GoBack"/>
+      <w:bookmarkEnd w:id="0"/>
       <w:r>
         <w:br w:type="page"/>
       </w:r>

</xml_diff>

<commit_message>
Imagenes ya colcadas y las interpretacines ya hechas
</commit_message>
<xml_diff>
--- a/TP3.docx
+++ b/TP3.docx
@@ -6,29 +6,36 @@
       <w:pPr>
         <w:pStyle w:val="NormalWeb"/>
         <w:rPr>
+          <w:noProof/>
+        </w:rPr>
+      </w:pPr>
+      <w:r>
+        <w:rPr>
           <w:rFonts w:asciiTheme="minorHAnsi" w:hAnsiTheme="minorHAnsi" w:cstheme="minorHAnsi"/>
           <w:sz w:val="22"/>
           <w:szCs w:val="22"/>
         </w:rPr>
-      </w:pPr>
+        <w:t xml:space="preserve">TP3 Big data and Machine </w:t>
+      </w:r>
+      <w:proofErr w:type="spellStart"/>
       <w:r>
         <w:rPr>
           <w:rFonts w:asciiTheme="minorHAnsi" w:hAnsiTheme="minorHAnsi" w:cstheme="minorHAnsi"/>
           <w:sz w:val="22"/>
           <w:szCs w:val="22"/>
         </w:rPr>
-        <w:t xml:space="preserve">TP3 Big data and Machine </w:t>
-      </w:r>
-      <w:proofErr w:type="spellStart"/>
+        <w:t>Learning</w:t>
+      </w:r>
+      <w:proofErr w:type="spellEnd"/>
       <w:r>
         <w:rPr>
           <w:rFonts w:asciiTheme="minorHAnsi" w:hAnsiTheme="minorHAnsi" w:cstheme="minorHAnsi"/>
           <w:sz w:val="22"/>
           <w:szCs w:val="22"/>
         </w:rPr>
-        <w:t>Learning</w:t>
-      </w:r>
-      <w:proofErr w:type="spellEnd"/>
+        <w:br/>
+        <w:t>Franco Bustelo</w:t>
+      </w:r>
       <w:r>
         <w:rPr>
           <w:rFonts w:asciiTheme="minorHAnsi" w:hAnsiTheme="minorHAnsi" w:cstheme="minorHAnsi"/>
@@ -36,7 +43,7 @@
           <w:szCs w:val="22"/>
         </w:rPr>
         <w:br/>
-        <w:t>Franco Bustelo</w:t>
+        <w:t>Juan Pablo Tomasello</w:t>
       </w:r>
       <w:r>
         <w:rPr>
@@ -45,15 +52,6 @@
           <w:szCs w:val="22"/>
         </w:rPr>
         <w:br/>
-        <w:t>Juan Pablo Tomasello</w:t>
-      </w:r>
-      <w:r>
-        <w:rPr>
-          <w:rFonts w:asciiTheme="minorHAnsi" w:hAnsiTheme="minorHAnsi" w:cstheme="minorHAnsi"/>
-          <w:sz w:val="22"/>
-          <w:szCs w:val="22"/>
-        </w:rPr>
-        <w:br/>
         <w:t>David Agudelo</w:t>
       </w:r>
       <w:r>
@@ -65,15 +63,34 @@
         </w:rPr>
         <w:t xml:space="preserve"> </w:t>
       </w:r>
-      <w:r>
+    </w:p>
+    <w:p>
+      <w:pPr>
+        <w:pStyle w:val="NormalWeb"/>
+        <w:tabs>
+          <w:tab w:val="left" w:pos="1902"/>
+        </w:tabs>
         <w:rPr>
           <w:noProof/>
         </w:rPr>
+      </w:pPr>
+      <w:r>
+        <w:rPr>
+          <w:noProof/>
+        </w:rPr>
         <w:drawing>
-          <wp:inline distT="0" distB="0" distL="0" distR="0" wp14:anchorId="1A8840C7" wp14:editId="7829C8C3">
-            <wp:extent cx="5400040" cy="3074670"/>
-            <wp:effectExtent l="0" t="0" r="0" b="0"/>
-            <wp:docPr id="2" name="Imagen 2"/>
+          <wp:anchor distT="0" distB="0" distL="114300" distR="114300" simplePos="0" relativeHeight="251659264" behindDoc="0" locked="0" layoutInCell="1" allowOverlap="1" wp14:anchorId="1FC45276" wp14:editId="499C4658">
+            <wp:simplePos x="0" y="0"/>
+            <wp:positionH relativeFrom="page">
+              <wp:align>left</wp:align>
+            </wp:positionH>
+            <wp:positionV relativeFrom="paragraph">
+              <wp:posOffset>6878</wp:posOffset>
+            </wp:positionV>
+            <wp:extent cx="3863340" cy="2397760"/>
+            <wp:effectExtent l="0" t="0" r="3810" b="2540"/>
+            <wp:wrapSquare wrapText="bothSides"/>
+            <wp:docPr id="5" name="Imagen 5"/>
             <wp:cNvGraphicFramePr>
               <a:graphicFrameLocks xmlns:a="http://schemas.openxmlformats.org/drawingml/2006/main" noChangeAspect="1"/>
             </wp:cNvGraphicFramePr>
@@ -81,11 +98,17 @@
               <a:graphicData uri="http://schemas.openxmlformats.org/drawingml/2006/picture">
                 <pic:pic xmlns:pic="http://schemas.openxmlformats.org/drawingml/2006/picture">
                   <pic:nvPicPr>
-                    <pic:cNvPr id="1" name=""/>
+                    <pic:cNvPr id="5" name="histogramaedad2_2004_2024.png"/>
                     <pic:cNvPicPr/>
                   </pic:nvPicPr>
                   <pic:blipFill>
-                    <a:blip r:embed="rId5"/>
+                    <a:blip r:embed="rId5" cstate="print">
+                      <a:extLst>
+                        <a:ext uri="{28A0092B-C50C-407E-A947-70E740481C1C}">
+                          <a14:useLocalDpi xmlns:a14="http://schemas.microsoft.com/office/drawing/2010/main" val="0"/>
+                        </a:ext>
+                      </a:extLst>
+                    </a:blip>
                     <a:stretch>
                       <a:fillRect/>
                     </a:stretch>
@@ -93,7 +116,631 @@
                   <pic:spPr>
                     <a:xfrm>
                       <a:off x="0" y="0"/>
-                      <a:ext cx="5400040" cy="3074670"/>
+                      <a:ext cx="3863340" cy="2397760"/>
+                    </a:xfrm>
+                    <a:prstGeom prst="rect">
+                      <a:avLst/>
+                    </a:prstGeom>
+                  </pic:spPr>
+                </pic:pic>
+              </a:graphicData>
+            </a:graphic>
+            <wp14:sizeRelH relativeFrom="margin">
+              <wp14:pctWidth>0</wp14:pctWidth>
+            </wp14:sizeRelH>
+            <wp14:sizeRelV relativeFrom="margin">
+              <wp14:pctHeight>0</wp14:pctHeight>
+            </wp14:sizeRelV>
+          </wp:anchor>
+        </w:drawing>
+      </w:r>
+      <w:r>
+        <w:rPr>
+          <w:rFonts w:asciiTheme="minorHAnsi" w:hAnsiTheme="minorHAnsi" w:cstheme="minorHAnsi"/>
+          <w:sz w:val="22"/>
+          <w:szCs w:val="22"/>
+        </w:rPr>
+        <w:t xml:space="preserve">El gráfico muestra un </w:t>
+      </w:r>
+      <w:r>
+        <w:rPr>
+          <w:rFonts w:asciiTheme="minorHAnsi" w:hAnsiTheme="minorHAnsi" w:cstheme="minorHAnsi"/>
+          <w:bCs/>
+          <w:sz w:val="22"/>
+          <w:szCs w:val="22"/>
+        </w:rPr>
+        <w:t>histograma comparativo de la variable Edad2</w:t>
+      </w:r>
+      <w:r>
+        <w:rPr>
+          <w:rFonts w:asciiTheme="minorHAnsi" w:hAnsiTheme="minorHAnsi" w:cstheme="minorHAnsi"/>
+          <w:sz w:val="22"/>
+          <w:szCs w:val="22"/>
+        </w:rPr>
+        <w:t xml:space="preserve"> (elevada al cuadrado y luego con raíz cuadrada, por lo que es equivalente a Edad2) para los años </w:t>
+      </w:r>
+      <w:r>
+        <w:rPr>
+          <w:rFonts w:asciiTheme="minorHAnsi" w:hAnsiTheme="minorHAnsi" w:cstheme="minorHAnsi"/>
+          <w:bCs/>
+          <w:sz w:val="22"/>
+          <w:szCs w:val="22"/>
+        </w:rPr>
+        <w:t>2004</w:t>
+      </w:r>
+      <w:r>
+        <w:rPr>
+          <w:rFonts w:asciiTheme="minorHAnsi" w:hAnsiTheme="minorHAnsi" w:cstheme="minorHAnsi"/>
+          <w:sz w:val="22"/>
+          <w:szCs w:val="22"/>
+        </w:rPr>
+        <w:t xml:space="preserve"> (en azul) y </w:t>
+      </w:r>
+      <w:r>
+        <w:rPr>
+          <w:rFonts w:asciiTheme="minorHAnsi" w:hAnsiTheme="minorHAnsi" w:cstheme="minorHAnsi"/>
+          <w:bCs/>
+          <w:sz w:val="22"/>
+          <w:szCs w:val="22"/>
+        </w:rPr>
+        <w:t>2024</w:t>
+      </w:r>
+      <w:r>
+        <w:rPr>
+          <w:rFonts w:asciiTheme="minorHAnsi" w:hAnsiTheme="minorHAnsi" w:cstheme="minorHAnsi"/>
+          <w:sz w:val="22"/>
+          <w:szCs w:val="22"/>
+        </w:rPr>
+        <w:t xml:space="preserve"> (en verde).</w:t>
+      </w:r>
+    </w:p>
+    <w:p>
+      <w:pPr>
+        <w:pStyle w:val="NormalWeb"/>
+        <w:rPr>
+          <w:rFonts w:asciiTheme="minorHAnsi" w:hAnsiTheme="minorHAnsi" w:cstheme="minorHAnsi"/>
+          <w:sz w:val="22"/>
+          <w:szCs w:val="22"/>
+        </w:rPr>
+      </w:pPr>
+      <w:r>
+        <w:rPr>
+          <w:rFonts w:asciiTheme="minorHAnsi" w:hAnsiTheme="minorHAnsi" w:cstheme="minorHAnsi"/>
+          <w:sz w:val="22"/>
+        </w:rPr>
+        <w:t xml:space="preserve">El gráfico compara la distribución de la </w:t>
+      </w:r>
+      <w:r>
+        <w:rPr>
+          <w:rStyle w:val="Textoennegrita"/>
+          <w:rFonts w:asciiTheme="minorHAnsi" w:hAnsiTheme="minorHAnsi" w:cstheme="minorHAnsi"/>
+          <w:sz w:val="22"/>
+        </w:rPr>
+        <w:t>edad al cuadrado</w:t>
+      </w:r>
+      <w:r>
+        <w:rPr>
+          <w:rFonts w:asciiTheme="minorHAnsi" w:hAnsiTheme="minorHAnsi" w:cstheme="minorHAnsi"/>
+          <w:sz w:val="22"/>
+        </w:rPr>
+        <w:t xml:space="preserve"> entre 2004 y 2024. En ambos años, la mayor frecuencia se da en valores bajos, lo que indica predominancia de personas jóvenes. Sin embargo, en 2024 hay un leve aumento en los valores más altos, lo que sugiere un envejecimiento relativo de la población en ese período.</w:t>
+      </w:r>
+      <w:r>
+        <w:rPr>
+          <w:noProof/>
+          <w:sz w:val="22"/>
+        </w:rPr>
+        <w:t xml:space="preserve"> </w:t>
+      </w:r>
+    </w:p>
+    <w:p>
+      <w:r>
+        <w:rPr>
+          <w:rFonts w:cstheme="minorHAnsi"/>
+          <w:noProof/>
+          <w:lang w:eastAsia="es-AR"/>
+        </w:rPr>
+        <w:drawing>
+          <wp:anchor distT="0" distB="0" distL="114300" distR="114300" simplePos="0" relativeHeight="251660288" behindDoc="0" locked="0" layoutInCell="1" allowOverlap="1" wp14:anchorId="0B4370C5" wp14:editId="3549DE07">
+            <wp:simplePos x="0" y="0"/>
+            <wp:positionH relativeFrom="page">
+              <wp:align>left</wp:align>
+            </wp:positionH>
+            <wp:positionV relativeFrom="paragraph">
+              <wp:posOffset>2169</wp:posOffset>
+            </wp:positionV>
+            <wp:extent cx="3795395" cy="2434590"/>
+            <wp:effectExtent l="0" t="0" r="0" b="3810"/>
+            <wp:wrapSquare wrapText="bothSides"/>
+            <wp:docPr id="8" name="Imagen 8"/>
+            <wp:cNvGraphicFramePr>
+              <a:graphicFrameLocks xmlns:a="http://schemas.openxmlformats.org/drawingml/2006/main" noChangeAspect="1"/>
+            </wp:cNvGraphicFramePr>
+            <a:graphic xmlns:a="http://schemas.openxmlformats.org/drawingml/2006/main">
+              <a:graphicData uri="http://schemas.openxmlformats.org/drawingml/2006/picture">
+                <pic:pic xmlns:pic="http://schemas.openxmlformats.org/drawingml/2006/picture">
+                  <pic:nvPicPr>
+                    <pic:cNvPr id="8" name="histogramaedad_2004_2024.png"/>
+                    <pic:cNvPicPr/>
+                  </pic:nvPicPr>
+                  <pic:blipFill>
+                    <a:blip r:embed="rId6" cstate="print">
+                      <a:extLst>
+                        <a:ext uri="{28A0092B-C50C-407E-A947-70E740481C1C}">
+                          <a14:useLocalDpi xmlns:a14="http://schemas.microsoft.com/office/drawing/2010/main" val="0"/>
+                        </a:ext>
+                      </a:extLst>
+                    </a:blip>
+                    <a:stretch>
+                      <a:fillRect/>
+                    </a:stretch>
+                  </pic:blipFill>
+                  <pic:spPr>
+                    <a:xfrm>
+                      <a:off x="0" y="0"/>
+                      <a:ext cx="3795395" cy="2434590"/>
+                    </a:xfrm>
+                    <a:prstGeom prst="rect">
+                      <a:avLst/>
+                    </a:prstGeom>
+                  </pic:spPr>
+                </pic:pic>
+              </a:graphicData>
+            </a:graphic>
+            <wp14:sizeRelH relativeFrom="margin">
+              <wp14:pctWidth>0</wp14:pctWidth>
+            </wp14:sizeRelH>
+            <wp14:sizeRelV relativeFrom="margin">
+              <wp14:pctHeight>0</wp14:pctHeight>
+            </wp14:sizeRelV>
+          </wp:anchor>
+        </w:drawing>
+      </w:r>
+      <w:r>
+        <w:br/>
+      </w:r>
+    </w:p>
+    <w:p>
+      <w:r>
+        <w:rPr>
+          <w:rFonts w:ascii="Times New Roman" w:eastAsia="Times New Roman" w:hAnsi="Times New Roman" w:cs="Times New Roman"/>
+          <w:b/>
+          <w:noProof/>
+          <w:sz w:val="24"/>
+          <w:szCs w:val="24"/>
+          <w:lang w:eastAsia="es-AR"/>
+        </w:rPr>
+        <w:drawing>
+          <wp:anchor distT="0" distB="0" distL="114300" distR="114300" simplePos="0" relativeHeight="251661312" behindDoc="0" locked="0" layoutInCell="1" allowOverlap="1" wp14:anchorId="6DD78FAD" wp14:editId="01AFD796">
+            <wp:simplePos x="0" y="0"/>
+            <wp:positionH relativeFrom="page">
+              <wp:align>left</wp:align>
+            </wp:positionH>
+            <wp:positionV relativeFrom="paragraph">
+              <wp:posOffset>2273169</wp:posOffset>
+            </wp:positionV>
+            <wp:extent cx="4235450" cy="2700020"/>
+            <wp:effectExtent l="0" t="0" r="0" b="5080"/>
+            <wp:wrapSquare wrapText="bothSides"/>
+            <wp:docPr id="9" name="Imagen 9"/>
+            <wp:cNvGraphicFramePr>
+              <a:graphicFrameLocks xmlns:a="http://schemas.openxmlformats.org/drawingml/2006/main" noChangeAspect="1"/>
+            </wp:cNvGraphicFramePr>
+            <a:graphic xmlns:a="http://schemas.openxmlformats.org/drawingml/2006/main">
+              <a:graphicData uri="http://schemas.openxmlformats.org/drawingml/2006/picture">
+                <pic:pic xmlns:pic="http://schemas.openxmlformats.org/drawingml/2006/picture">
+                  <pic:nvPicPr>
+                    <pic:cNvPr id="9" name="kerneledades_ocupados_desocupados.png"/>
+                    <pic:cNvPicPr/>
+                  </pic:nvPicPr>
+                  <pic:blipFill>
+                    <a:blip r:embed="rId7" cstate="print">
+                      <a:extLst>
+                        <a:ext uri="{28A0092B-C50C-407E-A947-70E740481C1C}">
+                          <a14:useLocalDpi xmlns:a14="http://schemas.microsoft.com/office/drawing/2010/main" val="0"/>
+                        </a:ext>
+                      </a:extLst>
+                    </a:blip>
+                    <a:stretch>
+                      <a:fillRect/>
+                    </a:stretch>
+                  </pic:blipFill>
+                  <pic:spPr>
+                    <a:xfrm>
+                      <a:off x="0" y="0"/>
+                      <a:ext cx="4235450" cy="2700020"/>
+                    </a:xfrm>
+                    <a:prstGeom prst="rect">
+                      <a:avLst/>
+                    </a:prstGeom>
+                  </pic:spPr>
+                </pic:pic>
+              </a:graphicData>
+            </a:graphic>
+            <wp14:sizeRelH relativeFrom="margin">
+              <wp14:pctWidth>0</wp14:pctWidth>
+            </wp14:sizeRelH>
+            <wp14:sizeRelV relativeFrom="margin">
+              <wp14:pctHeight>0</wp14:pctHeight>
+            </wp14:sizeRelV>
+          </wp:anchor>
+        </w:drawing>
+      </w:r>
+      <w:r>
+        <w:t xml:space="preserve">El gráfico muestra la distribución de la </w:t>
+      </w:r>
+      <w:r>
+        <w:rPr>
+          <w:rStyle w:val="Textoennegrita"/>
+        </w:rPr>
+        <w:t>edad</w:t>
+      </w:r>
+      <w:r>
+        <w:t xml:space="preserve"> entre 2004 y 2024. En 2004 predominan los grupos más jóvenes, especialmente menores de 30 años. En 2024 se observa una mayor frecuencia relativa en edades medias y altas (de 40 años aproximadamente), lo que indica un </w:t>
+      </w:r>
+      <w:r>
+        <w:rPr>
+          <w:rStyle w:val="Textoennegrita"/>
+          <w:b w:val="0"/>
+        </w:rPr>
+        <w:t>envejecimiento de la población</w:t>
+      </w:r>
+      <w:r>
+        <w:t xml:space="preserve"> en el período analizado.</w:t>
+      </w:r>
+    </w:p>
+    <w:p/>
+    <w:p/>
+    <w:p/>
+    <w:p>
+      <w:r>
+        <w:t xml:space="preserve">La mayor densidad de desocupados se concentra en edades </w:t>
+      </w:r>
+      <w:r>
+        <w:rPr>
+          <w:rStyle w:val="Textoennegrita"/>
+          <w:b w:val="0"/>
+        </w:rPr>
+        <w:t>jóvenes de alrededor de 20 años</w:t>
+      </w:r>
+      <w:r>
+        <w:rPr>
+          <w:b/>
+        </w:rPr>
+        <w:t>,</w:t>
+      </w:r>
+      <w:r>
+        <w:t xml:space="preserve"> mientras que los ocupado</w:t>
+      </w:r>
+      <w:r>
+        <w:t>s presentan una distribución</w:t>
+      </w:r>
+      <w:r>
+        <w:rPr>
+          <w:rStyle w:val="Textoennegrita"/>
+          <w:b w:val="0"/>
+        </w:rPr>
+        <w:t xml:space="preserve"> que abarca más edades</w:t>
+      </w:r>
+      <w:r>
+        <w:t xml:space="preserve">, con mayor densidad entre los </w:t>
+      </w:r>
+      <w:r>
+        <w:rPr>
+          <w:rStyle w:val="Textoennegrita"/>
+          <w:b w:val="0"/>
+        </w:rPr>
+        <w:t>22</w:t>
+      </w:r>
+      <w:r>
+        <w:rPr>
+          <w:rStyle w:val="Textoennegrita"/>
+          <w:b w:val="0"/>
+        </w:rPr>
+        <w:t xml:space="preserve"> y 60 años</w:t>
+      </w:r>
+      <w:r>
+        <w:rPr>
+          <w:rStyle w:val="Textoennegrita"/>
+          <w:b w:val="0"/>
+        </w:rPr>
+        <w:t xml:space="preserve"> aproximadamente</w:t>
+      </w:r>
+      <w:r>
+        <w:t xml:space="preserve">. Esto </w:t>
+      </w:r>
+      <w:r>
+        <w:t>podría tratarse de un indicador de</w:t>
+      </w:r>
+      <w:r>
+        <w:t xml:space="preserve"> que el desempleo afecta principalmente a personas jóvenes. </w:t>
+      </w:r>
+      <w:r>
+        <w:br/>
+      </w:r>
+      <w:r>
+        <w:br/>
+      </w:r>
+      <w:r>
+        <w:br/>
+      </w:r>
+    </w:p>
+    <w:p>
+      <w:pPr>
+        <w:spacing w:beforeAutospacing="1" w:after="100" w:afterAutospacing="1" w:line="240" w:lineRule="auto"/>
+        <w:rPr>
+          <w:b/>
+        </w:rPr>
+      </w:pPr>
+      <w:r>
+        <w:rPr>
+          <w:noProof/>
+          <w:lang w:eastAsia="es-AR"/>
+        </w:rPr>
+        <w:lastRenderedPageBreak/>
+        <w:drawing>
+          <wp:anchor distT="0" distB="0" distL="114300" distR="114300" simplePos="0" relativeHeight="251662336" behindDoc="0" locked="0" layoutInCell="1" allowOverlap="1" wp14:anchorId="51EE5328" wp14:editId="3EF9122E">
+            <wp:simplePos x="0" y="0"/>
+            <wp:positionH relativeFrom="page">
+              <wp:align>left</wp:align>
+            </wp:positionH>
+            <wp:positionV relativeFrom="paragraph">
+              <wp:posOffset>135255</wp:posOffset>
+            </wp:positionV>
+            <wp:extent cx="3712845" cy="2638425"/>
+            <wp:effectExtent l="0" t="0" r="1905" b="9525"/>
+            <wp:wrapSquare wrapText="bothSides"/>
+            <wp:docPr id="10" name="Imagen 10"/>
+            <wp:cNvGraphicFramePr>
+              <a:graphicFrameLocks xmlns:a="http://schemas.openxmlformats.org/drawingml/2006/main" noChangeAspect="1"/>
+            </wp:cNvGraphicFramePr>
+            <a:graphic xmlns:a="http://schemas.openxmlformats.org/drawingml/2006/main">
+              <a:graphicData uri="http://schemas.openxmlformats.org/drawingml/2006/picture">
+                <pic:pic xmlns:pic="http://schemas.openxmlformats.org/drawingml/2006/picture">
+                  <pic:nvPicPr>
+                    <pic:cNvPr id="10" name="histogramasalario_2024.png"/>
+                    <pic:cNvPicPr/>
+                  </pic:nvPicPr>
+                  <pic:blipFill>
+                    <a:blip r:embed="rId8" cstate="print">
+                      <a:extLst>
+                        <a:ext uri="{28A0092B-C50C-407E-A947-70E740481C1C}">
+                          <a14:useLocalDpi xmlns:a14="http://schemas.microsoft.com/office/drawing/2010/main" val="0"/>
+                        </a:ext>
+                      </a:extLst>
+                    </a:blip>
+                    <a:stretch>
+                      <a:fillRect/>
+                    </a:stretch>
+                  </pic:blipFill>
+                  <pic:spPr>
+                    <a:xfrm>
+                      <a:off x="0" y="0"/>
+                      <a:ext cx="3712845" cy="2638425"/>
+                    </a:xfrm>
+                    <a:prstGeom prst="rect">
+                      <a:avLst/>
+                    </a:prstGeom>
+                  </pic:spPr>
+                </pic:pic>
+              </a:graphicData>
+            </a:graphic>
+          </wp:anchor>
+        </w:drawing>
+      </w:r>
+    </w:p>
+    <w:p>
+      <w:pPr>
+        <w:spacing w:beforeAutospacing="1" w:after="100" w:afterAutospacing="1" w:line="240" w:lineRule="auto"/>
+        <w:rPr>
+          <w:b/>
+        </w:rPr>
+      </w:pPr>
+    </w:p>
+    <w:p>
+      <w:pPr>
+        <w:spacing w:beforeAutospacing="1" w:after="100" w:afterAutospacing="1" w:line="240" w:lineRule="auto"/>
+        <w:rPr>
+          <w:b/>
+        </w:rPr>
+      </w:pPr>
+      <w:r>
+        <w:rPr>
+          <w:b/>
+        </w:rPr>
+        <w:t>Histograma del salario semanal</w:t>
+      </w:r>
+      <w:r>
+        <w:t xml:space="preserve"> </w:t>
+      </w:r>
+      <w:r>
+        <w:br/>
+        <w:t xml:space="preserve">Muestra que la mayoría de los ocupados (done más frecuencia hay) ganan entre 20000 y 180000 pesos semanales. Teniendo valores más bajos en cuanto a frecuencia en salarios por encima de los 200000 </w:t>
+      </w:r>
+      <w:r>
+        <w:br/>
+      </w:r>
+      <w:r>
+        <w:br/>
+      </w:r>
+    </w:p>
+    <w:p>
+      <w:pPr>
+        <w:spacing w:beforeAutospacing="1" w:after="100" w:afterAutospacing="1" w:line="240" w:lineRule="auto"/>
+        <w:rPr>
+          <w:b/>
+        </w:rPr>
+      </w:pPr>
+    </w:p>
+    <w:p>
+      <w:pPr>
+        <w:spacing w:beforeAutospacing="1" w:after="100" w:afterAutospacing="1" w:line="240" w:lineRule="auto"/>
+        <w:rPr>
+          <w:b/>
+        </w:rPr>
+      </w:pPr>
+      <w:r>
+        <w:rPr>
+          <w:noProof/>
+          <w:lang w:eastAsia="es-AR"/>
+        </w:rPr>
+        <w:drawing>
+          <wp:anchor distT="0" distB="0" distL="114300" distR="114300" simplePos="0" relativeHeight="251663360" behindDoc="0" locked="0" layoutInCell="1" allowOverlap="1" wp14:anchorId="743B47B9" wp14:editId="213B7C52">
+            <wp:simplePos x="0" y="0"/>
+            <wp:positionH relativeFrom="page">
+              <wp:align>left</wp:align>
+            </wp:positionH>
+            <wp:positionV relativeFrom="paragraph">
+              <wp:posOffset>438785</wp:posOffset>
+            </wp:positionV>
+            <wp:extent cx="3459480" cy="2371725"/>
+            <wp:effectExtent l="0" t="0" r="7620" b="9525"/>
+            <wp:wrapSquare wrapText="bothSides"/>
+            <wp:docPr id="11" name="Imagen 11"/>
+            <wp:cNvGraphicFramePr>
+              <a:graphicFrameLocks xmlns:a="http://schemas.openxmlformats.org/drawingml/2006/main" noChangeAspect="1"/>
+            </wp:cNvGraphicFramePr>
+            <a:graphic xmlns:a="http://schemas.openxmlformats.org/drawingml/2006/main">
+              <a:graphicData uri="http://schemas.openxmlformats.org/drawingml/2006/picture">
+                <pic:pic xmlns:pic="http://schemas.openxmlformats.org/drawingml/2006/picture">
+                  <pic:nvPicPr>
+                    <pic:cNvPr id="11" name="kernelsalario_2024.png"/>
+                    <pic:cNvPicPr/>
+                  </pic:nvPicPr>
+                  <pic:blipFill>
+                    <a:blip r:embed="rId9" cstate="print">
+                      <a:extLst>
+                        <a:ext uri="{28A0092B-C50C-407E-A947-70E740481C1C}">
+                          <a14:useLocalDpi xmlns:a14="http://schemas.microsoft.com/office/drawing/2010/main" val="0"/>
+                        </a:ext>
+                      </a:extLst>
+                    </a:blip>
+                    <a:stretch>
+                      <a:fillRect/>
+                    </a:stretch>
+                  </pic:blipFill>
+                  <pic:spPr>
+                    <a:xfrm>
+                      <a:off x="0" y="0"/>
+                      <a:ext cx="3465029" cy="2375949"/>
+                    </a:xfrm>
+                    <a:prstGeom prst="rect">
+                      <a:avLst/>
+                    </a:prstGeom>
+                  </pic:spPr>
+                </pic:pic>
+              </a:graphicData>
+            </a:graphic>
+            <wp14:sizeRelH relativeFrom="margin">
+              <wp14:pctWidth>0</wp14:pctWidth>
+            </wp14:sizeRelH>
+            <wp14:sizeRelV relativeFrom="margin">
+              <wp14:pctHeight>0</wp14:pctHeight>
+            </wp14:sizeRelV>
+          </wp:anchor>
+        </w:drawing>
+      </w:r>
+    </w:p>
+    <w:p>
+      <w:pPr>
+        <w:spacing w:beforeAutospacing="1" w:after="100" w:afterAutospacing="1" w:line="240" w:lineRule="auto"/>
+        <w:rPr>
+          <w:b/>
+        </w:rPr>
+      </w:pPr>
+    </w:p>
+    <w:p>
+      <w:pPr>
+        <w:spacing w:beforeAutospacing="1" w:after="100" w:afterAutospacing="1" w:line="240" w:lineRule="auto"/>
+      </w:pPr>
+      <w:r>
+        <w:rPr>
+          <w:b/>
+        </w:rPr>
+        <w:t xml:space="preserve">Distribución </w:t>
+      </w:r>
+      <w:proofErr w:type="spellStart"/>
+      <w:r>
+        <w:rPr>
+          <w:b/>
+        </w:rPr>
+        <w:t>kernel</w:t>
+      </w:r>
+      <w:proofErr w:type="spellEnd"/>
+      <w:r>
+        <w:rPr>
+          <w:b/>
+        </w:rPr>
+        <w:t xml:space="preserve"> según ocupado o desocupado</w:t>
+      </w:r>
+      <w:r>
+        <w:t xml:space="preserve"> </w:t>
+      </w:r>
+      <w:r>
+        <w:br/>
+        <w:t xml:space="preserve">Se ve una gran concentración hasta los salarios de 200000 y muestra, con una larga cola a la derecha los valores no tan recurrentes. Este histograma nos está indicando que hay pocos casos con ingresos altos. </w:t>
+      </w:r>
+    </w:p>
+    <w:p>
+      <w:pPr>
+        <w:spacing w:beforeAutospacing="1" w:after="100" w:afterAutospacing="1" w:line="240" w:lineRule="auto"/>
+      </w:pPr>
+      <w:r>
+        <w:t>En la consigna se pide hacerlo con desocupados también pero, como mostramos en los códigos, no hay ningún desocupado que tenga algún salario ya que todos son 0</w:t>
+      </w:r>
+      <w:r>
+        <w:br/>
+      </w:r>
+      <w:r>
+        <w:br/>
+      </w:r>
+      <w:r>
+        <w:br/>
+      </w:r>
+    </w:p>
+    <w:p>
+      <w:r>
+        <w:br w:type="page"/>
+      </w:r>
+    </w:p>
+    <w:p>
+      <w:r>
+        <w:rPr>
+          <w:noProof/>
+          <w:lang w:eastAsia="es-AR"/>
+        </w:rPr>
+        <w:lastRenderedPageBreak/>
+        <w:drawing>
+          <wp:inline distT="0" distB="0" distL="0" distR="0" wp14:anchorId="021D0FDD" wp14:editId="2FF63BFF">
+            <wp:extent cx="5400040" cy="2232660"/>
+            <wp:effectExtent l="0" t="0" r="0" b="0"/>
+            <wp:docPr id="13" name="Imagen 13"/>
+            <wp:cNvGraphicFramePr>
+              <a:graphicFrameLocks xmlns:a="http://schemas.openxmlformats.org/drawingml/2006/main" noChangeAspect="1"/>
+            </wp:cNvGraphicFramePr>
+            <a:graphic xmlns:a="http://schemas.openxmlformats.org/drawingml/2006/main">
+              <a:graphicData uri="http://schemas.openxmlformats.org/drawingml/2006/picture">
+                <pic:pic xmlns:pic="http://schemas.openxmlformats.org/drawingml/2006/picture">
+                  <pic:nvPicPr>
+                    <pic:cNvPr id="13" name="kernelhistograma_2004.png"/>
+                    <pic:cNvPicPr/>
+                  </pic:nvPicPr>
+                  <pic:blipFill>
+                    <a:blip r:embed="rId10" cstate="print">
+                      <a:extLst>
+                        <a:ext uri="{28A0092B-C50C-407E-A947-70E740481C1C}">
+                          <a14:useLocalDpi xmlns:a14="http://schemas.microsoft.com/office/drawing/2010/main" val="0"/>
+                        </a:ext>
+                      </a:extLst>
+                    </a:blip>
+                    <a:stretch>
+                      <a:fillRect/>
+                    </a:stretch>
+                  </pic:blipFill>
+                  <pic:spPr>
+                    <a:xfrm>
+                      <a:off x="0" y="0"/>
+                      <a:ext cx="5400040" cy="2232660"/>
                     </a:xfrm>
                     <a:prstGeom prst="rect">
                       <a:avLst/>
@@ -106,436 +753,46 @@
         </w:drawing>
       </w:r>
       <w:r>
-        <w:br/>
-      </w:r>
-      <w:r>
-        <w:rPr>
-          <w:rFonts w:asciiTheme="minorHAnsi" w:hAnsiTheme="minorHAnsi" w:cstheme="minorHAnsi"/>
-          <w:sz w:val="22"/>
-          <w:szCs w:val="22"/>
-        </w:rPr>
-        <w:t xml:space="preserve">El gráfico muestra un </w:t>
-      </w:r>
-      <w:r>
-        <w:rPr>
-          <w:rFonts w:asciiTheme="minorHAnsi" w:hAnsiTheme="minorHAnsi" w:cstheme="minorHAnsi"/>
-          <w:bCs/>
-          <w:sz w:val="22"/>
-          <w:szCs w:val="22"/>
-        </w:rPr>
-        <w:t>histograma comparativo de la variable Edad2</w:t>
-      </w:r>
-      <w:r>
-        <w:rPr>
-          <w:rFonts w:asciiTheme="minorHAnsi" w:hAnsiTheme="minorHAnsi" w:cstheme="minorHAnsi"/>
-          <w:sz w:val="22"/>
-          <w:szCs w:val="22"/>
-        </w:rPr>
-        <w:t xml:space="preserve"> (elevada al cuadrado y luego con raíz cuadrada, por lo que es equivalente a Edad2) para los años </w:t>
-      </w:r>
-      <w:r>
-        <w:rPr>
-          <w:rFonts w:asciiTheme="minorHAnsi" w:hAnsiTheme="minorHAnsi" w:cstheme="minorHAnsi"/>
-          <w:bCs/>
-          <w:sz w:val="22"/>
-          <w:szCs w:val="22"/>
-        </w:rPr>
-        <w:t>2004</w:t>
-      </w:r>
-      <w:r>
-        <w:rPr>
-          <w:rFonts w:asciiTheme="minorHAnsi" w:hAnsiTheme="minorHAnsi" w:cstheme="minorHAnsi"/>
-          <w:sz w:val="22"/>
-          <w:szCs w:val="22"/>
-        </w:rPr>
-        <w:t xml:space="preserve"> (en azul) y </w:t>
-      </w:r>
-      <w:r>
-        <w:rPr>
-          <w:rFonts w:asciiTheme="minorHAnsi" w:hAnsiTheme="minorHAnsi" w:cstheme="minorHAnsi"/>
-          <w:bCs/>
-          <w:sz w:val="22"/>
-          <w:szCs w:val="22"/>
-        </w:rPr>
-        <w:t>2024</w:t>
-      </w:r>
-      <w:r>
-        <w:rPr>
-          <w:rFonts w:asciiTheme="minorHAnsi" w:hAnsiTheme="minorHAnsi" w:cstheme="minorHAnsi"/>
-          <w:sz w:val="22"/>
-          <w:szCs w:val="22"/>
-        </w:rPr>
-        <w:t xml:space="preserve"> (en verde).</w:t>
+        <w:t xml:space="preserve">En el primer panel se ve que el salario semanal de 2004 expresado en pesos de 2024 tiene su mayor concentración de frecuencia entre los 5000 y los 40000 pesos semanales. Contando con una mucha menor frecuencia por encima de dichos 40000 pesos. </w:t>
       </w:r>
     </w:p>
     <w:p>
-      <w:pPr>
-        <w:spacing w:before="100" w:beforeAutospacing="1" w:after="100" w:afterAutospacing="1" w:line="240" w:lineRule="auto"/>
-        <w:rPr>
-          <w:rFonts w:eastAsia="Times New Roman" w:cstheme="minorHAnsi"/>
-          <w:lang w:eastAsia="es-AR"/>
-        </w:rPr>
-      </w:pPr>
-      <w:r>
-        <w:t xml:space="preserve">El gráfico compara la distribución de la </w:t>
-      </w:r>
-      <w:r>
-        <w:rPr>
-          <w:rStyle w:val="Textoennegrita"/>
-        </w:rPr>
-        <w:t>edad al cuadrado</w:t>
-      </w:r>
-      <w:r>
-        <w:t xml:space="preserve"> entre 2004 y 2024. En ambos años, la mayor frecuencia se da en valores bajos, lo que indica predominancia de personas jóvenes. Sin embargo, en 2024 hay un leve aumento en los valores más altos, lo que sugiere un envejecimiento relativo de la población en ese período.</w:t>
-      </w:r>
-      <w:r>
-        <w:rPr>
-          <w:noProof/>
-        </w:rPr>
-        <w:t xml:space="preserve"> </w:t>
-      </w:r>
-      <w:r>
-        <w:rPr>
-          <w:rFonts w:eastAsia="Times New Roman" w:cstheme="minorHAnsi"/>
-          <w:noProof/>
-          <w:lang w:eastAsia="es-AR"/>
-        </w:rPr>
-        <w:drawing>
-          <wp:inline distT="0" distB="0" distL="0" distR="0" wp14:anchorId="7607E310" wp14:editId="279ED154">
-            <wp:extent cx="5400040" cy="3220720"/>
-            <wp:effectExtent l="0" t="0" r="0" b="0"/>
-            <wp:docPr id="1" name="Imagen 1"/>
-            <wp:cNvGraphicFramePr>
-              <a:graphicFrameLocks xmlns:a="http://schemas.openxmlformats.org/drawingml/2006/main" noChangeAspect="1"/>
-            </wp:cNvGraphicFramePr>
-            <a:graphic xmlns:a="http://schemas.openxmlformats.org/drawingml/2006/main">
-              <a:graphicData uri="http://schemas.openxmlformats.org/drawingml/2006/picture">
-                <pic:pic xmlns:pic="http://schemas.openxmlformats.org/drawingml/2006/picture">
-                  <pic:nvPicPr>
-                    <pic:cNvPr id="1" name=""/>
-                    <pic:cNvPicPr/>
-                  </pic:nvPicPr>
-                  <pic:blipFill>
-                    <a:blip r:embed="rId6"/>
-                    <a:stretch>
-                      <a:fillRect/>
-                    </a:stretch>
-                  </pic:blipFill>
-                  <pic:spPr>
-                    <a:xfrm>
-                      <a:off x="0" y="0"/>
-                      <a:ext cx="5400040" cy="3220720"/>
-                    </a:xfrm>
-                    <a:prstGeom prst="rect">
-                      <a:avLst/>
-                    </a:prstGeom>
-                  </pic:spPr>
-                </pic:pic>
-              </a:graphicData>
-            </a:graphic>
-          </wp:inline>
-        </w:drawing>
-      </w:r>
+      <w:r>
+        <w:t xml:space="preserve">En el otro panel se puede ver la distribución de </w:t>
+      </w:r>
+      <w:proofErr w:type="spellStart"/>
+      <w:r>
+        <w:t>kernel</w:t>
+      </w:r>
+      <w:proofErr w:type="spellEnd"/>
+      <w:r>
+        <w:t xml:space="preserve"> de dichos salarios semanales pero esta vez teniendo en cuenta el estado, es decir, si están ocupados o desocupados. Se puede ver como los ocupados rondan dentro del rango entre los mismos 5000 y los 40000 pesos una vez más. Esto quiere decir que la mayoría de ocupados tienen su salario semanal rondado por dichos valores. En la consigna también se pide tener en cuenta a los desocupados pero estos, como se explicó y demostró en los códigos no presentan ningún salario. Todo aquel que sea desocupado tiene un p21 de valor 0, lo cual tendría sentido ya que un desempleado no debería porque tener un salario semanal</w:t>
+      </w:r>
+      <w:r>
+        <w:t>.</w:t>
+      </w:r>
+      <w:bookmarkStart w:id="0" w:name="_GoBack"/>
+      <w:bookmarkEnd w:id="0"/>
     </w:p>
+    <w:p/>
+    <w:p/>
+    <w:p/>
+    <w:p/>
     <w:p>
       <w:r>
-        <w:t xml:space="preserve">El gráfico muestra la distribución de la </w:t>
-      </w:r>
-      <w:r>
-        <w:rPr>
-          <w:rStyle w:val="Textoennegrita"/>
-        </w:rPr>
-        <w:t>edad</w:t>
-      </w:r>
-      <w:r>
-        <w:t xml:space="preserve"> entre 2004 y 2024. En 2004 predominan los grupos más jóvenes, especialmente menores de 30 años. En 2024 se observa una mayor </w:t>
-      </w:r>
-      <w:r>
-        <w:lastRenderedPageBreak/>
-        <w:t xml:space="preserve">frecuencia relativa en edades medias y altas (de 40 años aproximadamente), lo que indica un </w:t>
-      </w:r>
-      <w:r>
-        <w:rPr>
-          <w:rStyle w:val="Textoennegrita"/>
-          <w:b w:val="0"/>
-        </w:rPr>
-        <w:t>envejecimiento de la población</w:t>
-      </w:r>
-      <w:r>
-        <w:t xml:space="preserve"> en el período analizado.</w:t>
-      </w:r>
-      <w:r>
-        <w:br w:type="page"/>
-      </w:r>
-    </w:p>
-    <w:p>
-      <w:pPr>
-        <w:spacing w:beforeAutospacing="1" w:after="100" w:afterAutospacing="1" w:line="240" w:lineRule="auto"/>
-      </w:pPr>
-      <w:r>
-        <w:rPr>
-          <w:rFonts w:ascii="Times New Roman" w:eastAsia="Times New Roman" w:hAnsi="Times New Roman" w:cs="Times New Roman"/>
-          <w:b/>
-          <w:noProof/>
-          <w:sz w:val="24"/>
-          <w:szCs w:val="24"/>
-          <w:lang w:eastAsia="es-AR"/>
-        </w:rPr>
-        <w:lastRenderedPageBreak/>
-        <w:drawing>
-          <wp:inline distT="0" distB="0" distL="0" distR="0" wp14:anchorId="12D14861" wp14:editId="01D261F2">
-            <wp:extent cx="5400040" cy="3204210"/>
-            <wp:effectExtent l="0" t="0" r="0" b="0"/>
-            <wp:docPr id="4" name="Imagen 4"/>
-            <wp:cNvGraphicFramePr>
-              <a:graphicFrameLocks xmlns:a="http://schemas.openxmlformats.org/drawingml/2006/main" noChangeAspect="1"/>
-            </wp:cNvGraphicFramePr>
-            <a:graphic xmlns:a="http://schemas.openxmlformats.org/drawingml/2006/main">
-              <a:graphicData uri="http://schemas.openxmlformats.org/drawingml/2006/picture">
-                <pic:pic xmlns:pic="http://schemas.openxmlformats.org/drawingml/2006/picture">
-                  <pic:nvPicPr>
-                    <pic:cNvPr id="1" name=""/>
-                    <pic:cNvPicPr/>
-                  </pic:nvPicPr>
-                  <pic:blipFill>
-                    <a:blip r:embed="rId7"/>
-                    <a:stretch>
-                      <a:fillRect/>
-                    </a:stretch>
-                  </pic:blipFill>
-                  <pic:spPr>
-                    <a:xfrm>
-                      <a:off x="0" y="0"/>
-                      <a:ext cx="5400040" cy="3204210"/>
-                    </a:xfrm>
-                    <a:prstGeom prst="rect">
-                      <a:avLst/>
-                    </a:prstGeom>
-                  </pic:spPr>
-                </pic:pic>
-              </a:graphicData>
-            </a:graphic>
-          </wp:inline>
-        </w:drawing>
-      </w:r>
-      <w:r>
-        <w:rPr>
-          <w:rFonts w:ascii="Times New Roman" w:eastAsia="Times New Roman" w:hAnsi="Times New Roman" w:cs="Times New Roman"/>
-          <w:b/>
-          <w:sz w:val="24"/>
-          <w:szCs w:val="24"/>
-          <w:lang w:eastAsia="es-AR"/>
-        </w:rPr>
         <w:br/>
       </w:r>
       <w:r>
-        <w:t xml:space="preserve">La mayor densidad de desocupados se concentra en edades </w:t>
-      </w:r>
-      <w:r>
-        <w:rPr>
-          <w:rStyle w:val="Textoennegrita"/>
-          <w:b w:val="0"/>
-        </w:rPr>
-        <w:t>jóvenes de alrededor de 20 años</w:t>
-      </w:r>
-      <w:r>
-        <w:rPr>
-          <w:b/>
-        </w:rPr>
-        <w:t>,</w:t>
-      </w:r>
-      <w:r>
-        <w:t xml:space="preserve"> mientras que los ocupado</w:t>
-      </w:r>
-      <w:r>
-        <w:t>s presentan una distribución</w:t>
-      </w:r>
-      <w:r>
-        <w:rPr>
-          <w:rStyle w:val="Textoennegrita"/>
-          <w:b w:val="0"/>
-        </w:rPr>
-        <w:t xml:space="preserve"> que abarca más edades</w:t>
-      </w:r>
-      <w:r>
-        <w:t xml:space="preserve">, con mayor densidad entre los </w:t>
-      </w:r>
-      <w:r>
-        <w:rPr>
-          <w:rStyle w:val="Textoennegrita"/>
-          <w:b w:val="0"/>
-        </w:rPr>
-        <w:t>22</w:t>
-      </w:r>
-      <w:r>
-        <w:rPr>
-          <w:rStyle w:val="Textoennegrita"/>
-          <w:b w:val="0"/>
-        </w:rPr>
-        <w:t xml:space="preserve"> y 60 años</w:t>
-      </w:r>
-      <w:r>
-        <w:rPr>
-          <w:rStyle w:val="Textoennegrita"/>
-          <w:b w:val="0"/>
-        </w:rPr>
-        <w:t xml:space="preserve"> aproximadamente</w:t>
-      </w:r>
-      <w:r>
-        <w:t xml:space="preserve">. Esto </w:t>
-      </w:r>
-      <w:r>
-        <w:t>podría tratarse de un indicador de</w:t>
-      </w:r>
-      <w:r>
-        <w:t xml:space="preserve"> que el desempleo afecta principalmente a personas jóvenes. </w:t>
-      </w:r>
-      <w:r>
         <w:br/>
       </w:r>
       <w:r>
         <w:br/>
-      </w:r>
-      <w:r>
-        <w:rPr>
-          <w:noProof/>
-          <w:lang w:eastAsia="es-AR"/>
-        </w:rPr>
-        <w:drawing>
-          <wp:inline distT="0" distB="0" distL="0" distR="0" wp14:anchorId="7F0436EF" wp14:editId="5FBC6D9B">
-            <wp:extent cx="3657600" cy="3056835"/>
-            <wp:effectExtent l="0" t="0" r="0" b="0"/>
-            <wp:docPr id="6" name="Imagen 6"/>
-            <wp:cNvGraphicFramePr>
-              <a:graphicFrameLocks xmlns:a="http://schemas.openxmlformats.org/drawingml/2006/main" noChangeAspect="1"/>
-            </wp:cNvGraphicFramePr>
-            <a:graphic xmlns:a="http://schemas.openxmlformats.org/drawingml/2006/main">
-              <a:graphicData uri="http://schemas.openxmlformats.org/drawingml/2006/picture">
-                <pic:pic xmlns:pic="http://schemas.openxmlformats.org/drawingml/2006/picture">
-                  <pic:nvPicPr>
-                    <pic:cNvPr id="1" name=""/>
-                    <pic:cNvPicPr/>
-                  </pic:nvPicPr>
-                  <pic:blipFill>
-                    <a:blip r:embed="rId8"/>
-                    <a:stretch>
-                      <a:fillRect/>
-                    </a:stretch>
-                  </pic:blipFill>
-                  <pic:spPr>
-                    <a:xfrm>
-                      <a:off x="0" y="0"/>
-                      <a:ext cx="3673942" cy="3070493"/>
-                    </a:xfrm>
-                    <a:prstGeom prst="rect">
-                      <a:avLst/>
-                    </a:prstGeom>
-                  </pic:spPr>
-                </pic:pic>
-              </a:graphicData>
-            </a:graphic>
-          </wp:inline>
-        </w:drawing>
-      </w:r>
-      <w:r>
-        <w:br/>
-      </w:r>
-      <w:r>
-        <w:rPr>
-          <w:b/>
-        </w:rPr>
-        <w:t>Panel A</w:t>
-      </w:r>
-      <w:r>
-        <w:t xml:space="preserve">: Histograma del salario semanal </w:t>
-      </w:r>
-      <w:r>
-        <w:br/>
-        <w:t>Muestra que la mayoría de los ocupados gana entre 100 y 400 pesos semanales (ajustados a pesos de 2024), con una alta frecuencia en los tramos más bajos.</w:t>
-      </w:r>
-      <w:r>
-        <w:br/>
-      </w:r>
-      <w:r>
-        <w:br/>
-      </w:r>
-      <w:r>
-        <w:rPr>
-          <w:noProof/>
-          <w:lang w:eastAsia="es-AR"/>
-        </w:rPr>
-        <w:lastRenderedPageBreak/>
-        <w:drawing>
-          <wp:inline distT="0" distB="0" distL="0" distR="0" wp14:anchorId="5AC5AAC0" wp14:editId="6C34609D">
-            <wp:extent cx="3972479" cy="3296110"/>
-            <wp:effectExtent l="0" t="0" r="9525" b="0"/>
-            <wp:docPr id="7" name="Imagen 7"/>
-            <wp:cNvGraphicFramePr>
-              <a:graphicFrameLocks xmlns:a="http://schemas.openxmlformats.org/drawingml/2006/main" noChangeAspect="1"/>
-            </wp:cNvGraphicFramePr>
-            <a:graphic xmlns:a="http://schemas.openxmlformats.org/drawingml/2006/main">
-              <a:graphicData uri="http://schemas.openxmlformats.org/drawingml/2006/picture">
-                <pic:pic xmlns:pic="http://schemas.openxmlformats.org/drawingml/2006/picture">
-                  <pic:nvPicPr>
-                    <pic:cNvPr id="1" name=""/>
-                    <pic:cNvPicPr/>
-                  </pic:nvPicPr>
-                  <pic:blipFill>
-                    <a:blip r:embed="rId9"/>
-                    <a:stretch>
-                      <a:fillRect/>
-                    </a:stretch>
-                  </pic:blipFill>
-                  <pic:spPr>
-                    <a:xfrm>
-                      <a:off x="0" y="0"/>
-                      <a:ext cx="3972479" cy="3296110"/>
-                    </a:xfrm>
-                    <a:prstGeom prst="rect">
-                      <a:avLst/>
-                    </a:prstGeom>
-                  </pic:spPr>
-                </pic:pic>
-              </a:graphicData>
-            </a:graphic>
-          </wp:inline>
-        </w:drawing>
-      </w:r>
-      <w:r>
-        <w:br/>
-      </w:r>
-      <w:r>
-        <w:rPr>
-          <w:b/>
-        </w:rPr>
-        <w:t>Panel B</w:t>
-      </w:r>
-      <w:r>
-        <w:t xml:space="preserve">: Densidad de salario semanal </w:t>
-      </w:r>
-      <w:r>
-        <w:br/>
-        <w:t>Refuerza la concentración en salarios bajos y revela una distribución asimétrica con larga cola derecha. Este histograma nos está indicando que hay pocos casos con ingresos altos.</w:t>
-      </w:r>
-      <w:r>
-        <w:br/>
-      </w:r>
-      <w:r>
-        <w:br/>
-      </w:r>
-      <w:r>
-        <w:br/>
-      </w:r>
-    </w:p>
-    <w:p>
-      <w:r>
-        <w:br w:type="page"/>
       </w:r>
     </w:p>
     <w:tbl>
       <w:tblPr>
         <w:tblStyle w:val="Tablaconcuadrcula"/>
-        <w:tblpPr w:leftFromText="141" w:rightFromText="141" w:vertAnchor="page" w:horzAnchor="margin" w:tblpXSpec="center" w:tblpY="3411"/>
+        <w:tblpPr w:leftFromText="141" w:rightFromText="141" w:vertAnchor="page" w:horzAnchor="margin" w:tblpY="9456"/>
         <w:tblW w:w="0" w:type="auto"/>
         <w:tblLook w:val="04A0" w:firstRow="1" w:lastRow="0" w:firstColumn="1" w:lastColumn="0" w:noHBand="0" w:noVBand="1"/>
       </w:tblPr>
@@ -1030,25 +1287,6 @@
     </w:tbl>
     <w:p>
       <w:r>
-        <w:br/>
-      </w:r>
-      <w:r>
-        <w:br/>
-      </w:r>
-      <w:r>
-        <w:br/>
-      </w:r>
-    </w:p>
-    <w:p>
-      <w:bookmarkStart w:id="0" w:name="_GoBack"/>
-      <w:bookmarkEnd w:id="0"/>
-      <w:r>
-        <w:br w:type="page"/>
-      </w:r>
-    </w:p>
-    <w:p>
-      <w:r>
-        <w:lastRenderedPageBreak/>
         <w:br/>
       </w:r>
       <w:r>
@@ -1582,6 +1820,7 @@
   <w:style w:type="paragraph" w:default="1" w:styleId="Normal">
     <w:name w:val="Normal"/>
     <w:qFormat/>
+    <w:rsid w:val="00457B42"/>
   </w:style>
   <w:style w:type="paragraph" w:styleId="Ttulo3">
     <w:name w:val="heading 3"/>

</xml_diff>

<commit_message>
Word con interpretaciones e imagenes guardadas en jupyer, algunos codigos cambiados y eliminados
</commit_message>
<xml_diff>
--- a/TP3.docx
+++ b/TP3.docx
@@ -74,7 +74,6 @@
           <w:noProof/>
         </w:rPr>
       </w:pPr>
-      <w:bookmarkStart w:id="0" w:name="_GoBack"/>
       <w:r>
         <w:rPr>
           <w:noProof/>
@@ -135,7 +134,6 @@
           </wp:anchor>
         </w:drawing>
       </w:r>
-      <w:bookmarkEnd w:id="0"/>
       <w:r>
         <w:rPr>
           <w:rFonts w:asciiTheme="minorHAnsi" w:hAnsiTheme="minorHAnsi" w:cstheme="minorHAnsi"/>
@@ -1311,6 +1309,723 @@
       <w:r>
         <w:br/>
       </w:r>
+    </w:p>
+    <w:p/>
+    <w:p/>
+    <w:p/>
+    <w:p/>
+    <w:p>
+      <w:pPr>
+        <w:shd w:val="clear" w:color="auto" w:fill="FFFFFF"/>
+        <w:tabs>
+          <w:tab w:val="left" w:pos="916"/>
+          <w:tab w:val="left" w:pos="1832"/>
+          <w:tab w:val="left" w:pos="2748"/>
+          <w:tab w:val="left" w:pos="3664"/>
+          <w:tab w:val="left" w:pos="4580"/>
+          <w:tab w:val="left" w:pos="5496"/>
+          <w:tab w:val="left" w:pos="6412"/>
+          <w:tab w:val="left" w:pos="7328"/>
+          <w:tab w:val="left" w:pos="8244"/>
+          <w:tab w:val="left" w:pos="9160"/>
+          <w:tab w:val="left" w:pos="10076"/>
+          <w:tab w:val="left" w:pos="10992"/>
+          <w:tab w:val="left" w:pos="11908"/>
+          <w:tab w:val="left" w:pos="12824"/>
+          <w:tab w:val="left" w:pos="13740"/>
+          <w:tab w:val="left" w:pos="14656"/>
+        </w:tabs>
+        <w:wordWrap w:val="0"/>
+        <w:spacing w:after="0" w:line="240" w:lineRule="auto"/>
+        <w:rPr>
+          <w:rFonts w:eastAsia="Times New Roman" w:cstheme="minorHAnsi"/>
+          <w:szCs w:val="20"/>
+          <w:lang w:eastAsia="es-AR"/>
+        </w:rPr>
+      </w:pPr>
+      <w:r>
+        <w:rPr>
+          <w:rFonts w:cstheme="minorHAnsi"/>
+          <w:noProof/>
+          <w:sz w:val="24"/>
+          <w:lang w:eastAsia="es-AR"/>
+        </w:rPr>
+        <w:lastRenderedPageBreak/>
+        <w:drawing>
+          <wp:anchor distT="0" distB="0" distL="114300" distR="114300" simplePos="0" relativeHeight="251664384" behindDoc="0" locked="0" layoutInCell="1" allowOverlap="1">
+            <wp:simplePos x="0" y="0"/>
+            <wp:positionH relativeFrom="page">
+              <wp:align>left</wp:align>
+            </wp:positionH>
+            <wp:positionV relativeFrom="paragraph">
+              <wp:posOffset>0</wp:posOffset>
+            </wp:positionV>
+            <wp:extent cx="3088005" cy="2738755"/>
+            <wp:effectExtent l="0" t="0" r="0" b="4445"/>
+            <wp:wrapSquare wrapText="bothSides"/>
+            <wp:docPr id="1" name="Imagen 1"/>
+            <wp:cNvGraphicFramePr>
+              <a:graphicFrameLocks xmlns:a="http://schemas.openxmlformats.org/drawingml/2006/main" noChangeAspect="1"/>
+            </wp:cNvGraphicFramePr>
+            <a:graphic xmlns:a="http://schemas.openxmlformats.org/drawingml/2006/main">
+              <a:graphicData uri="http://schemas.openxmlformats.org/drawingml/2006/picture">
+                <pic:pic xmlns:pic="http://schemas.openxmlformats.org/drawingml/2006/picture">
+                  <pic:nvPicPr>
+                    <pic:cNvPr id="1" name="matrizcorrelacion.png"/>
+                    <pic:cNvPicPr/>
+                  </pic:nvPicPr>
+                  <pic:blipFill>
+                    <a:blip r:embed="rId11" cstate="print">
+                      <a:extLst>
+                        <a:ext uri="{28A0092B-C50C-407E-A947-70E740481C1C}">
+                          <a14:useLocalDpi xmlns:a14="http://schemas.microsoft.com/office/drawing/2010/main" val="0"/>
+                        </a:ext>
+                      </a:extLst>
+                    </a:blip>
+                    <a:stretch>
+                      <a:fillRect/>
+                    </a:stretch>
+                  </pic:blipFill>
+                  <pic:spPr>
+                    <a:xfrm>
+                      <a:off x="0" y="0"/>
+                      <a:ext cx="3088005" cy="2738755"/>
+                    </a:xfrm>
+                    <a:prstGeom prst="rect">
+                      <a:avLst/>
+                    </a:prstGeom>
+                  </pic:spPr>
+                </pic:pic>
+              </a:graphicData>
+            </a:graphic>
+          </wp:anchor>
+        </w:drawing>
+      </w:r>
+    </w:p>
+    <w:p>
+      <w:pPr>
+        <w:pStyle w:val="NormalWeb"/>
+        <w:rPr>
+          <w:rFonts w:asciiTheme="minorHAnsi" w:hAnsiTheme="minorHAnsi" w:cstheme="minorHAnsi"/>
+          <w:sz w:val="22"/>
+          <w:szCs w:val="22"/>
+        </w:rPr>
+      </w:pPr>
+      <w:r>
+        <w:rPr>
+          <w:rFonts w:asciiTheme="minorHAnsi" w:hAnsiTheme="minorHAnsi" w:cstheme="minorHAnsi"/>
+          <w:sz w:val="22"/>
+          <w:szCs w:val="22"/>
+        </w:rPr>
+        <w:t xml:space="preserve">La matriz correlación nos muestra, obviando la correlación entre </w:t>
+      </w:r>
+      <w:r>
+        <w:rPr>
+          <w:rFonts w:asciiTheme="minorHAnsi" w:hAnsiTheme="minorHAnsi" w:cstheme="minorHAnsi"/>
+          <w:sz w:val="22"/>
+          <w:szCs w:val="22"/>
+        </w:rPr>
+        <w:t>‘</w:t>
+      </w:r>
+      <w:r>
+        <w:rPr>
+          <w:rFonts w:asciiTheme="minorHAnsi" w:hAnsiTheme="minorHAnsi" w:cstheme="minorHAnsi"/>
+          <w:sz w:val="22"/>
+          <w:szCs w:val="22"/>
+        </w:rPr>
+        <w:t>edad</w:t>
+      </w:r>
+      <w:r>
+        <w:rPr>
+          <w:rFonts w:asciiTheme="minorHAnsi" w:hAnsiTheme="minorHAnsi" w:cstheme="minorHAnsi"/>
+          <w:sz w:val="22"/>
+          <w:szCs w:val="22"/>
+        </w:rPr>
+        <w:t>’</w:t>
+      </w:r>
+      <w:r>
+        <w:rPr>
+          <w:rFonts w:asciiTheme="minorHAnsi" w:hAnsiTheme="minorHAnsi" w:cstheme="minorHAnsi"/>
+          <w:sz w:val="22"/>
+          <w:szCs w:val="22"/>
+        </w:rPr>
+        <w:t xml:space="preserve"> y </w:t>
+      </w:r>
+      <w:r>
+        <w:rPr>
+          <w:rFonts w:asciiTheme="minorHAnsi" w:hAnsiTheme="minorHAnsi" w:cstheme="minorHAnsi"/>
+          <w:sz w:val="22"/>
+          <w:szCs w:val="22"/>
+        </w:rPr>
+        <w:t>‘</w:t>
+      </w:r>
+      <w:r>
+        <w:rPr>
+          <w:rFonts w:asciiTheme="minorHAnsi" w:hAnsiTheme="minorHAnsi" w:cstheme="minorHAnsi"/>
+          <w:sz w:val="22"/>
+          <w:szCs w:val="22"/>
+        </w:rPr>
+        <w:t>edad2</w:t>
+      </w:r>
+      <w:r>
+        <w:rPr>
+          <w:rFonts w:asciiTheme="minorHAnsi" w:hAnsiTheme="minorHAnsi" w:cstheme="minorHAnsi"/>
+          <w:sz w:val="22"/>
+          <w:szCs w:val="22"/>
+        </w:rPr>
+        <w:t>’</w:t>
+      </w:r>
+      <w:r>
+        <w:rPr>
+          <w:rFonts w:asciiTheme="minorHAnsi" w:hAnsiTheme="minorHAnsi" w:cstheme="minorHAnsi"/>
+          <w:sz w:val="22"/>
+          <w:szCs w:val="22"/>
+        </w:rPr>
+        <w:t xml:space="preserve"> </w:t>
+      </w:r>
+      <w:proofErr w:type="gramStart"/>
+      <w:r>
+        <w:rPr>
+          <w:rFonts w:asciiTheme="minorHAnsi" w:hAnsiTheme="minorHAnsi" w:cstheme="minorHAnsi"/>
+          <w:sz w:val="22"/>
+          <w:szCs w:val="22"/>
+        </w:rPr>
+        <w:t>(</w:t>
+      </w:r>
+      <w:r>
+        <w:rPr>
+          <w:rFonts w:asciiTheme="minorHAnsi" w:hAnsiTheme="minorHAnsi" w:cstheme="minorHAnsi"/>
+          <w:sz w:val="22"/>
+          <w:szCs w:val="22"/>
+        </w:rPr>
+        <w:t xml:space="preserve"> de</w:t>
+      </w:r>
+      <w:proofErr w:type="gramEnd"/>
+      <w:r>
+        <w:rPr>
+          <w:rFonts w:asciiTheme="minorHAnsi" w:hAnsiTheme="minorHAnsi" w:cstheme="minorHAnsi"/>
+          <w:sz w:val="22"/>
+          <w:szCs w:val="22"/>
+        </w:rPr>
+        <w:t xml:space="preserve"> </w:t>
+      </w:r>
+      <w:r>
+        <w:rPr>
+          <w:rFonts w:asciiTheme="minorHAnsi" w:hAnsiTheme="minorHAnsi" w:cstheme="minorHAnsi"/>
+          <w:b/>
+          <w:sz w:val="22"/>
+          <w:szCs w:val="22"/>
+        </w:rPr>
+        <w:t>0.96</w:t>
+      </w:r>
+      <w:r>
+        <w:rPr>
+          <w:rFonts w:asciiTheme="minorHAnsi" w:hAnsiTheme="minorHAnsi" w:cstheme="minorHAnsi"/>
+          <w:sz w:val="22"/>
+          <w:szCs w:val="22"/>
+        </w:rPr>
+        <w:t xml:space="preserve"> </w:t>
+      </w:r>
+      <w:r>
+        <w:rPr>
+          <w:rFonts w:asciiTheme="minorHAnsi" w:hAnsiTheme="minorHAnsi" w:cstheme="minorHAnsi"/>
+          <w:sz w:val="22"/>
+          <w:szCs w:val="22"/>
+        </w:rPr>
+        <w:t xml:space="preserve">que es bastante obvia ya que son lo mismo pero elevada al cuadrado), </w:t>
+      </w:r>
+      <w:r>
+        <w:rPr>
+          <w:rFonts w:asciiTheme="minorHAnsi" w:hAnsiTheme="minorHAnsi" w:cstheme="minorHAnsi"/>
+          <w:sz w:val="22"/>
+          <w:szCs w:val="22"/>
+        </w:rPr>
+        <w:t xml:space="preserve">que, la </w:t>
+      </w:r>
+      <w:r>
+        <w:rPr>
+          <w:rFonts w:asciiTheme="minorHAnsi" w:hAnsiTheme="minorHAnsi" w:cstheme="minorHAnsi"/>
+          <w:sz w:val="22"/>
+          <w:szCs w:val="22"/>
+        </w:rPr>
+        <w:t xml:space="preserve">más interesante es la que se observa entre </w:t>
+      </w:r>
+      <w:r>
+        <w:rPr>
+          <w:rFonts w:asciiTheme="minorHAnsi" w:hAnsiTheme="minorHAnsi" w:cstheme="minorHAnsi"/>
+          <w:sz w:val="22"/>
+          <w:szCs w:val="22"/>
+        </w:rPr>
+        <w:t>‘</w:t>
+      </w:r>
+      <w:proofErr w:type="spellStart"/>
+      <w:r>
+        <w:rPr>
+          <w:rFonts w:asciiTheme="minorHAnsi" w:hAnsiTheme="minorHAnsi" w:cstheme="minorHAnsi"/>
+          <w:sz w:val="22"/>
+          <w:szCs w:val="22"/>
+        </w:rPr>
+        <w:t>educ</w:t>
+      </w:r>
+      <w:proofErr w:type="spellEnd"/>
+      <w:r>
+        <w:rPr>
+          <w:rFonts w:asciiTheme="minorHAnsi" w:hAnsiTheme="minorHAnsi" w:cstheme="minorHAnsi"/>
+          <w:sz w:val="22"/>
+          <w:szCs w:val="22"/>
+        </w:rPr>
+        <w:t>’</w:t>
+      </w:r>
+      <w:r>
+        <w:rPr>
+          <w:rFonts w:asciiTheme="minorHAnsi" w:hAnsiTheme="minorHAnsi" w:cstheme="minorHAnsi"/>
+          <w:sz w:val="22"/>
+          <w:szCs w:val="22"/>
+        </w:rPr>
+        <w:t xml:space="preserve"> y </w:t>
+      </w:r>
+      <w:r>
+        <w:rPr>
+          <w:rFonts w:asciiTheme="minorHAnsi" w:hAnsiTheme="minorHAnsi" w:cstheme="minorHAnsi"/>
+          <w:sz w:val="22"/>
+          <w:szCs w:val="22"/>
+        </w:rPr>
+        <w:t>‘</w:t>
+      </w:r>
+      <w:proofErr w:type="spellStart"/>
+      <w:r>
+        <w:rPr>
+          <w:rFonts w:asciiTheme="minorHAnsi" w:hAnsiTheme="minorHAnsi" w:cstheme="minorHAnsi"/>
+          <w:sz w:val="22"/>
+          <w:szCs w:val="22"/>
+        </w:rPr>
+        <w:t>horastrab</w:t>
+      </w:r>
+      <w:proofErr w:type="spellEnd"/>
+      <w:r>
+        <w:rPr>
+          <w:rFonts w:asciiTheme="minorHAnsi" w:hAnsiTheme="minorHAnsi" w:cstheme="minorHAnsi"/>
+          <w:sz w:val="22"/>
+          <w:szCs w:val="22"/>
+        </w:rPr>
+        <w:t>’</w:t>
+      </w:r>
+      <w:r>
+        <w:rPr>
+          <w:rFonts w:asciiTheme="minorHAnsi" w:hAnsiTheme="minorHAnsi" w:cstheme="minorHAnsi"/>
+          <w:sz w:val="22"/>
+          <w:szCs w:val="22"/>
+        </w:rPr>
+        <w:t xml:space="preserve">, con un valor de </w:t>
+      </w:r>
+      <w:r>
+        <w:rPr>
+          <w:rFonts w:asciiTheme="minorHAnsi" w:hAnsiTheme="minorHAnsi" w:cstheme="minorHAnsi"/>
+          <w:b/>
+          <w:bCs/>
+          <w:sz w:val="22"/>
+          <w:szCs w:val="22"/>
+        </w:rPr>
+        <w:t>0.28</w:t>
+      </w:r>
+      <w:r>
+        <w:rPr>
+          <w:rFonts w:asciiTheme="minorHAnsi" w:hAnsiTheme="minorHAnsi" w:cstheme="minorHAnsi"/>
+          <w:sz w:val="22"/>
+          <w:szCs w:val="22"/>
+        </w:rPr>
+        <w:t xml:space="preserve">. Esto quiere decir </w:t>
+      </w:r>
+      <w:r>
+        <w:rPr>
+          <w:rFonts w:asciiTheme="minorHAnsi" w:hAnsiTheme="minorHAnsi" w:cstheme="minorHAnsi"/>
+          <w:sz w:val="22"/>
+          <w:szCs w:val="22"/>
+        </w:rPr>
+        <w:t>que las personas con mayor nivel educativo tienden, en promedio, a trabajar más horas.</w:t>
+      </w:r>
+    </w:p>
+    <w:p>
+      <w:pPr>
+        <w:pStyle w:val="NormalWeb"/>
+        <w:rPr>
+          <w:rFonts w:asciiTheme="minorHAnsi" w:hAnsiTheme="minorHAnsi" w:cstheme="minorHAnsi"/>
+          <w:sz w:val="22"/>
+          <w:szCs w:val="22"/>
+        </w:rPr>
+      </w:pPr>
+      <w:r>
+        <w:rPr>
+          <w:rFonts w:asciiTheme="minorHAnsi" w:hAnsiTheme="minorHAnsi" w:cstheme="minorHAnsi"/>
+          <w:sz w:val="22"/>
+          <w:szCs w:val="22"/>
+        </w:rPr>
+        <w:t xml:space="preserve">Por otro lado, la correlación entre </w:t>
+      </w:r>
+      <w:r>
+        <w:rPr>
+          <w:rFonts w:asciiTheme="minorHAnsi" w:hAnsiTheme="minorHAnsi" w:cstheme="minorHAnsi"/>
+          <w:sz w:val="22"/>
+          <w:szCs w:val="22"/>
+        </w:rPr>
+        <w:t>‘</w:t>
+      </w:r>
+      <w:proofErr w:type="spellStart"/>
+      <w:r>
+        <w:rPr>
+          <w:rFonts w:asciiTheme="minorHAnsi" w:hAnsiTheme="minorHAnsi" w:cstheme="minorHAnsi"/>
+          <w:sz w:val="22"/>
+          <w:szCs w:val="22"/>
+        </w:rPr>
+        <w:t>educ</w:t>
+      </w:r>
+      <w:proofErr w:type="spellEnd"/>
+      <w:r>
+        <w:rPr>
+          <w:rFonts w:asciiTheme="minorHAnsi" w:hAnsiTheme="minorHAnsi" w:cstheme="minorHAnsi"/>
+          <w:sz w:val="22"/>
+          <w:szCs w:val="22"/>
+        </w:rPr>
+        <w:t>’</w:t>
+      </w:r>
+      <w:r>
+        <w:rPr>
+          <w:rFonts w:asciiTheme="minorHAnsi" w:hAnsiTheme="minorHAnsi" w:cstheme="minorHAnsi"/>
+          <w:sz w:val="22"/>
+          <w:szCs w:val="22"/>
+        </w:rPr>
+        <w:t xml:space="preserve"> y </w:t>
+      </w:r>
+      <w:r>
+        <w:rPr>
+          <w:rFonts w:asciiTheme="minorHAnsi" w:hAnsiTheme="minorHAnsi" w:cstheme="minorHAnsi"/>
+          <w:sz w:val="22"/>
+          <w:szCs w:val="22"/>
+        </w:rPr>
+        <w:t>‘</w:t>
+      </w:r>
+      <w:proofErr w:type="spellStart"/>
+      <w:r>
+        <w:rPr>
+          <w:rFonts w:asciiTheme="minorHAnsi" w:hAnsiTheme="minorHAnsi" w:cstheme="minorHAnsi"/>
+          <w:sz w:val="22"/>
+          <w:szCs w:val="22"/>
+        </w:rPr>
+        <w:t>salario</w:t>
+      </w:r>
+      <w:r>
+        <w:rPr>
+          <w:rFonts w:asciiTheme="minorHAnsi" w:hAnsiTheme="minorHAnsi" w:cstheme="minorHAnsi"/>
+          <w:sz w:val="22"/>
+          <w:szCs w:val="22"/>
+        </w:rPr>
+        <w:t>_</w:t>
+      </w:r>
+      <w:r>
+        <w:rPr>
+          <w:rFonts w:asciiTheme="minorHAnsi" w:hAnsiTheme="minorHAnsi" w:cstheme="minorHAnsi"/>
+          <w:sz w:val="22"/>
+          <w:szCs w:val="22"/>
+        </w:rPr>
+        <w:t>semanal</w:t>
+      </w:r>
+      <w:proofErr w:type="spellEnd"/>
+      <w:r>
+        <w:rPr>
+          <w:rFonts w:asciiTheme="minorHAnsi" w:hAnsiTheme="minorHAnsi" w:cstheme="minorHAnsi"/>
+          <w:sz w:val="22"/>
+          <w:szCs w:val="22"/>
+        </w:rPr>
+        <w:t xml:space="preserve">’ es más baja (de un </w:t>
+      </w:r>
+      <w:r>
+        <w:rPr>
+          <w:rFonts w:asciiTheme="minorHAnsi" w:hAnsiTheme="minorHAnsi" w:cstheme="minorHAnsi"/>
+          <w:b/>
+          <w:bCs/>
+          <w:sz w:val="22"/>
+          <w:szCs w:val="22"/>
+        </w:rPr>
+        <w:t>0.11</w:t>
+      </w:r>
+      <w:r>
+        <w:rPr>
+          <w:rFonts w:asciiTheme="minorHAnsi" w:hAnsiTheme="minorHAnsi" w:cstheme="minorHAnsi"/>
+          <w:bCs/>
+          <w:sz w:val="22"/>
+          <w:szCs w:val="22"/>
+        </w:rPr>
+        <w:t>)</w:t>
+      </w:r>
+      <w:r>
+        <w:rPr>
+          <w:rFonts w:asciiTheme="minorHAnsi" w:hAnsiTheme="minorHAnsi" w:cstheme="minorHAnsi"/>
+          <w:sz w:val="22"/>
+          <w:szCs w:val="22"/>
+        </w:rPr>
+        <w:t>, lo cual indica que</w:t>
+      </w:r>
+      <w:r>
+        <w:rPr>
+          <w:rFonts w:asciiTheme="minorHAnsi" w:hAnsiTheme="minorHAnsi" w:cstheme="minorHAnsi"/>
+          <w:sz w:val="22"/>
+          <w:szCs w:val="22"/>
+        </w:rPr>
+        <w:t xml:space="preserve"> al </w:t>
+      </w:r>
+      <w:r>
+        <w:rPr>
+          <w:rFonts w:asciiTheme="minorHAnsi" w:hAnsiTheme="minorHAnsi" w:cstheme="minorHAnsi"/>
+          <w:sz w:val="22"/>
+          <w:szCs w:val="22"/>
+        </w:rPr>
+        <w:t xml:space="preserve">tener un mayor nivel educativo no necesariamente se traduce en un salario más alto. </w:t>
+      </w:r>
+    </w:p>
+    <w:p>
+      <w:pPr>
+        <w:spacing w:before="100" w:beforeAutospacing="1" w:after="100" w:afterAutospacing="1" w:line="240" w:lineRule="auto"/>
+        <w:rPr>
+          <w:rFonts w:eastAsia="Times New Roman" w:cstheme="minorHAnsi"/>
+          <w:lang w:eastAsia="es-AR"/>
+        </w:rPr>
+      </w:pPr>
+      <w:r>
+        <w:rPr>
+          <w:rFonts w:eastAsia="Times New Roman" w:cstheme="minorHAnsi"/>
+          <w:lang w:eastAsia="es-AR"/>
+        </w:rPr>
+        <w:t xml:space="preserve">Finalmente, se observa que ni </w:t>
+      </w:r>
+      <w:r>
+        <w:rPr>
+          <w:rFonts w:eastAsia="Times New Roman" w:cstheme="minorHAnsi"/>
+          <w:lang w:eastAsia="es-AR"/>
+        </w:rPr>
+        <w:t>‘</w:t>
+      </w:r>
+      <w:r>
+        <w:rPr>
+          <w:rFonts w:eastAsia="Times New Roman" w:cstheme="minorHAnsi"/>
+          <w:lang w:eastAsia="es-AR"/>
+        </w:rPr>
+        <w:t>edad</w:t>
+      </w:r>
+      <w:r>
+        <w:rPr>
+          <w:rFonts w:eastAsia="Times New Roman" w:cstheme="minorHAnsi"/>
+          <w:lang w:eastAsia="es-AR"/>
+        </w:rPr>
+        <w:t>’</w:t>
+      </w:r>
+      <w:r>
+        <w:rPr>
+          <w:rFonts w:eastAsia="Times New Roman" w:cstheme="minorHAnsi"/>
+          <w:lang w:eastAsia="es-AR"/>
+        </w:rPr>
+        <w:t xml:space="preserve"> ni </w:t>
+      </w:r>
+      <w:r>
+        <w:rPr>
+          <w:rFonts w:eastAsia="Times New Roman" w:cstheme="minorHAnsi"/>
+          <w:lang w:eastAsia="es-AR"/>
+        </w:rPr>
+        <w:t>‘</w:t>
+      </w:r>
+      <w:r>
+        <w:rPr>
+          <w:rFonts w:eastAsia="Times New Roman" w:cstheme="minorHAnsi"/>
+          <w:lang w:eastAsia="es-AR"/>
+        </w:rPr>
+        <w:t>edad2</w:t>
+      </w:r>
+      <w:r>
+        <w:rPr>
+          <w:rFonts w:eastAsia="Times New Roman" w:cstheme="minorHAnsi"/>
+          <w:lang w:eastAsia="es-AR"/>
+        </w:rPr>
+        <w:t>’</w:t>
+      </w:r>
+      <w:r>
+        <w:rPr>
+          <w:rFonts w:eastAsia="Times New Roman" w:cstheme="minorHAnsi"/>
+          <w:lang w:eastAsia="es-AR"/>
+        </w:rPr>
+        <w:t xml:space="preserve"> tienen una relación significativa co</w:t>
+      </w:r>
+      <w:r>
+        <w:rPr>
+          <w:rFonts w:eastAsia="Times New Roman" w:cstheme="minorHAnsi"/>
+          <w:lang w:eastAsia="es-AR"/>
+        </w:rPr>
+        <w:t xml:space="preserve">n el salario semanal (entre </w:t>
+      </w:r>
+      <w:r>
+        <w:rPr>
+          <w:rFonts w:eastAsia="Times New Roman" w:cstheme="minorHAnsi"/>
+          <w:b/>
+          <w:lang w:eastAsia="es-AR"/>
+        </w:rPr>
+        <w:t>0.06</w:t>
+      </w:r>
+      <w:r>
+        <w:rPr>
+          <w:rFonts w:eastAsia="Times New Roman" w:cstheme="minorHAnsi"/>
+          <w:lang w:eastAsia="es-AR"/>
+        </w:rPr>
+        <w:t xml:space="preserve"> y </w:t>
+      </w:r>
+      <w:r>
+        <w:rPr>
+          <w:rFonts w:eastAsia="Times New Roman" w:cstheme="minorHAnsi"/>
+          <w:b/>
+          <w:bCs/>
+          <w:lang w:eastAsia="es-AR"/>
+        </w:rPr>
+        <w:t xml:space="preserve">0.02 </w:t>
+      </w:r>
+      <w:r>
+        <w:rPr>
+          <w:rFonts w:eastAsia="Times New Roman" w:cstheme="minorHAnsi"/>
+          <w:bCs/>
+          <w:lang w:eastAsia="es-AR"/>
+        </w:rPr>
+        <w:t>respectivamente</w:t>
+      </w:r>
+      <w:r>
+        <w:rPr>
+          <w:rFonts w:eastAsia="Times New Roman" w:cstheme="minorHAnsi"/>
+          <w:lang w:eastAsia="es-AR"/>
+        </w:rPr>
+        <w:t>) ni</w:t>
+      </w:r>
+      <w:r>
+        <w:rPr>
+          <w:rFonts w:eastAsia="Times New Roman" w:cstheme="minorHAnsi"/>
+          <w:lang w:eastAsia="es-AR"/>
+        </w:rPr>
+        <w:t xml:space="preserve"> con las horas trabajadas (</w:t>
+      </w:r>
+      <w:r>
+        <w:rPr>
+          <w:rFonts w:eastAsia="Times New Roman" w:cstheme="minorHAnsi"/>
+          <w:lang w:eastAsia="es-AR"/>
+        </w:rPr>
+        <w:t xml:space="preserve">en torno a </w:t>
+      </w:r>
+      <w:r>
+        <w:rPr>
+          <w:rFonts w:eastAsia="Times New Roman" w:cstheme="minorHAnsi"/>
+          <w:b/>
+          <w:bCs/>
+          <w:lang w:eastAsia="es-AR"/>
+        </w:rPr>
+        <w:t>0.15–</w:t>
+      </w:r>
+      <w:r>
+        <w:rPr>
+          <w:rFonts w:eastAsia="Times New Roman" w:cstheme="minorHAnsi"/>
+          <w:b/>
+          <w:bCs/>
+          <w:lang w:eastAsia="es-AR"/>
+        </w:rPr>
+        <w:t>0.0</w:t>
+      </w:r>
+      <w:r>
+        <w:rPr>
+          <w:rFonts w:eastAsia="Times New Roman" w:cstheme="minorHAnsi"/>
+          <w:b/>
+          <w:bCs/>
+          <w:lang w:eastAsia="es-AR"/>
+        </w:rPr>
+        <w:t>6</w:t>
+      </w:r>
+      <w:r>
+        <w:rPr>
+          <w:rFonts w:eastAsia="Times New Roman" w:cstheme="minorHAnsi"/>
+          <w:lang w:eastAsia="es-AR"/>
+        </w:rPr>
+        <w:t>). Es decir, la edad no parece ser un factor determinante ni en el ingreso semanal ni en la carga horaria laboral de las personas encuestadas.</w:t>
+      </w:r>
+    </w:p>
+    <w:p>
+      <w:r>
+        <w:rPr>
+          <w:noProof/>
+          <w:lang w:eastAsia="es-AR"/>
+        </w:rPr>
+        <w:drawing>
+          <wp:anchor distT="0" distB="0" distL="114300" distR="114300" simplePos="0" relativeHeight="251665408" behindDoc="0" locked="0" layoutInCell="1" allowOverlap="1">
+            <wp:simplePos x="0" y="0"/>
+            <wp:positionH relativeFrom="page">
+              <wp:align>left</wp:align>
+            </wp:positionH>
+            <wp:positionV relativeFrom="paragraph">
+              <wp:posOffset>301433</wp:posOffset>
+            </wp:positionV>
+            <wp:extent cx="3942080" cy="2780030"/>
+            <wp:effectExtent l="0" t="0" r="1270" b="1270"/>
+            <wp:wrapSquare wrapText="bothSides"/>
+            <wp:docPr id="3" name="Imagen 3"/>
+            <wp:cNvGraphicFramePr>
+              <a:graphicFrameLocks xmlns:a="http://schemas.openxmlformats.org/drawingml/2006/main" noChangeAspect="1"/>
+            </wp:cNvGraphicFramePr>
+            <a:graphic xmlns:a="http://schemas.openxmlformats.org/drawingml/2006/main">
+              <a:graphicData uri="http://schemas.openxmlformats.org/drawingml/2006/picture">
+                <pic:pic xmlns:pic="http://schemas.openxmlformats.org/drawingml/2006/picture">
+                  <pic:nvPicPr>
+                    <pic:cNvPr id="3" name="PCA.png"/>
+                    <pic:cNvPicPr/>
+                  </pic:nvPicPr>
+                  <pic:blipFill>
+                    <a:blip r:embed="rId12" cstate="print">
+                      <a:extLst>
+                        <a:ext uri="{28A0092B-C50C-407E-A947-70E740481C1C}">
+                          <a14:useLocalDpi xmlns:a14="http://schemas.microsoft.com/office/drawing/2010/main" val="0"/>
+                        </a:ext>
+                      </a:extLst>
+                    </a:blip>
+                    <a:stretch>
+                      <a:fillRect/>
+                    </a:stretch>
+                  </pic:blipFill>
+                  <pic:spPr>
+                    <a:xfrm>
+                      <a:off x="0" y="0"/>
+                      <a:ext cx="3942080" cy="2780030"/>
+                    </a:xfrm>
+                    <a:prstGeom prst="rect">
+                      <a:avLst/>
+                    </a:prstGeom>
+                  </pic:spPr>
+                </pic:pic>
+              </a:graphicData>
+            </a:graphic>
+            <wp14:sizeRelH relativeFrom="margin">
+              <wp14:pctWidth>0</wp14:pctWidth>
+            </wp14:sizeRelH>
+            <wp14:sizeRelV relativeFrom="margin">
+              <wp14:pctHeight>0</wp14:pctHeight>
+            </wp14:sizeRelV>
+          </wp:anchor>
+        </w:drawing>
+      </w:r>
+    </w:p>
+    <w:p/>
+    <w:p>
+      <w:r>
+        <w:t xml:space="preserve">La interpretación </w:t>
+      </w:r>
+      <w:proofErr w:type="spellStart"/>
+      <w:r>
+        <w:t>ponela</w:t>
+      </w:r>
+      <w:proofErr w:type="spellEnd"/>
+      <w:r>
+        <w:t xml:space="preserve"> aca</w:t>
+      </w:r>
+      <w:bookmarkStart w:id="0" w:name="_GoBack"/>
+      <w:bookmarkEnd w:id="0"/>
     </w:p>
     <w:sectPr>
       <w:pgSz w:w="11906" w:h="16838"/>
@@ -1836,7 +2551,7 @@
   <w:style w:type="paragraph" w:default="1" w:styleId="Normal">
     <w:name w:val="Normal"/>
     <w:qFormat/>
-    <w:rsid w:val="00457B42"/>
+    <w:rsid w:val="009646DB"/>
   </w:style>
   <w:style w:type="paragraph" w:styleId="Ttulo3">
     <w:name w:val="heading 3"/>

</xml_diff>